<commit_message>
Finalisation manuel utilisation wavCom client
</commit_message>
<xml_diff>
--- a/Documents/Documentation/6_Manuel_Utilisation/Manuel_utilisation_WavCom_administrateur_V1.docx
+++ b/Documents/Documentation/6_Manuel_Utilisation/Manuel_utilisation_WavCom_administrateur_V1.docx
@@ -679,6 +679,7 @@
       <w:bookmarkStart w:id="9" w:name="_Toc99289701"/>
       <w:bookmarkStart w:id="10" w:name="_Toc99349392"/>
       <w:bookmarkStart w:id="11" w:name="_Toc100513357"/>
+      <w:bookmarkStart w:id="12" w:name="_Toc100520098"/>
       <w:r>
         <w:lastRenderedPageBreak/>
         <w:t>Table des matières</w:t>
@@ -694,6 +695,7 @@
       <w:bookmarkEnd w:id="9"/>
       <w:bookmarkEnd w:id="10"/>
       <w:bookmarkEnd w:id="11"/>
+      <w:bookmarkEnd w:id="12"/>
       <w:r>
         <w:rPr>
           <w:rFonts w:ascii="Times New Roman" w:eastAsia="Times New Roman" w:hAnsi="Times New Roman"/>
@@ -724,7 +726,7 @@
           <w:lang w:val="en-US" w:eastAsia="en-US"/>
         </w:rPr>
       </w:pPr>
-      <w:hyperlink w:anchor="_Toc100513358" w:history="1">
+      <w:hyperlink w:anchor="_Toc100520099" w:history="1">
         <w:r>
           <w:rPr>
             <w:rStyle w:val="Lienhypertexte"/>
@@ -747,7 +749,7 @@
           <w:rPr>
             <w:webHidden/>
           </w:rPr>
-          <w:instrText xml:space="preserve"> PAGEREF _Toc100513358 \h </w:instrText>
+          <w:instrText xml:space="preserve"> PAGEREF _Toc100520099 \h </w:instrText>
         </w:r>
         <w:r>
           <w:rPr>
@@ -784,7 +786,7 @@
           <w:lang w:val="en-US" w:eastAsia="en-US"/>
         </w:rPr>
       </w:pPr>
-      <w:hyperlink w:anchor="_Toc100513359" w:history="1">
+      <w:hyperlink w:anchor="_Toc100520100" w:history="1">
         <w:r>
           <w:rPr>
             <w:rStyle w:val="Lienhypertexte"/>
@@ -807,7 +809,7 @@
           <w:rPr>
             <w:webHidden/>
           </w:rPr>
-          <w:instrText xml:space="preserve"> PAGEREF _Toc100513359 \h </w:instrText>
+          <w:instrText xml:space="preserve"> PAGEREF _Toc100520100 \h </w:instrText>
         </w:r>
         <w:r>
           <w:rPr>
@@ -844,7 +846,7 @@
           <w:lang w:val="en-US" w:eastAsia="en-US"/>
         </w:rPr>
       </w:pPr>
-      <w:hyperlink w:anchor="_Toc100513360" w:history="1">
+      <w:hyperlink w:anchor="_Toc100520101" w:history="1">
         <w:r>
           <w:rPr>
             <w:rStyle w:val="Lienhypertexte"/>
@@ -867,7 +869,7 @@
           <w:rPr>
             <w:webHidden/>
           </w:rPr>
-          <w:instrText xml:space="preserve"> PAGEREF _Toc100513360 \h </w:instrText>
+          <w:instrText xml:space="preserve"> PAGEREF _Toc100520101 \h </w:instrText>
         </w:r>
         <w:r>
           <w:rPr>
@@ -907,7 +909,7 @@
           <w:lang w:val="en-US" w:eastAsia="en-US"/>
         </w:rPr>
       </w:pPr>
-      <w:hyperlink w:anchor="_Toc100513361" w:history="1">
+      <w:hyperlink w:anchor="_Toc100520102" w:history="1">
         <w:r>
           <w:rPr>
             <w:rStyle w:val="Lienhypertexte"/>
@@ -934,7 +936,7 @@
             <w:noProof/>
             <w:webHidden/>
           </w:rPr>
-          <w:instrText xml:space="preserve"> PAGEREF _Toc100513361 \h </w:instrText>
+          <w:instrText xml:space="preserve"> PAGEREF _Toc100520102 \h </w:instrText>
         </w:r>
         <w:r>
           <w:rPr>
@@ -974,7 +976,7 @@
           <w:lang w:val="en-US"/>
         </w:rPr>
       </w:pPr>
-      <w:hyperlink w:anchor="_Toc100513362" w:history="1">
+      <w:hyperlink w:anchor="_Toc100520103" w:history="1">
         <w:r>
           <w:rPr>
             <w:rStyle w:val="Lienhypertexte"/>
@@ -997,7 +999,7 @@
           <w:rPr>
             <w:webHidden/>
           </w:rPr>
-          <w:instrText xml:space="preserve"> PAGEREF _Toc100513362 \h </w:instrText>
+          <w:instrText xml:space="preserve"> PAGEREF _Toc100520103 \h </w:instrText>
         </w:r>
         <w:r>
           <w:rPr>
@@ -1037,7 +1039,7 @@
           <w:lang w:val="en-US" w:eastAsia="en-US"/>
         </w:rPr>
       </w:pPr>
-      <w:hyperlink w:anchor="_Toc100513363" w:history="1">
+      <w:hyperlink w:anchor="_Toc100520104" w:history="1">
         <w:r>
           <w:rPr>
             <w:rStyle w:val="Lienhypertexte"/>
@@ -1064,7 +1066,7 @@
             <w:noProof/>
             <w:webHidden/>
           </w:rPr>
-          <w:instrText xml:space="preserve"> PAGEREF _Toc100513363 \h </w:instrText>
+          <w:instrText xml:space="preserve"> PAGEREF _Toc100520104 \h </w:instrText>
         </w:r>
         <w:r>
           <w:rPr>
@@ -1105,7 +1107,7 @@
           <w:lang w:val="en-US" w:eastAsia="en-US"/>
         </w:rPr>
       </w:pPr>
-      <w:hyperlink w:anchor="_Toc100513364" w:history="1">
+      <w:hyperlink w:anchor="_Toc100520105" w:history="1">
         <w:r>
           <w:rPr>
             <w:rStyle w:val="Lienhypertexte"/>
@@ -1128,7 +1130,7 @@
           <w:rPr>
             <w:webHidden/>
           </w:rPr>
-          <w:instrText xml:space="preserve"> PAGEREF _Toc100513364 \h </w:instrText>
+          <w:instrText xml:space="preserve"> PAGEREF _Toc100520105 \h </w:instrText>
         </w:r>
         <w:r>
           <w:rPr>
@@ -1168,7 +1170,7 @@
           <w:lang w:val="en-US" w:eastAsia="en-US"/>
         </w:rPr>
       </w:pPr>
-      <w:hyperlink w:anchor="_Toc100513365" w:history="1">
+      <w:hyperlink w:anchor="_Toc100520106" w:history="1">
         <w:r>
           <w:rPr>
             <w:rStyle w:val="Lienhypertexte"/>
@@ -1195,7 +1197,7 @@
             <w:noProof/>
             <w:webHidden/>
           </w:rPr>
-          <w:instrText xml:space="preserve"> PAGEREF _Toc100513365 \h </w:instrText>
+          <w:instrText xml:space="preserve"> PAGEREF _Toc100520106 \h </w:instrText>
         </w:r>
         <w:r>
           <w:rPr>
@@ -1239,7 +1241,7 @@
           <w:lang w:val="en-US" w:eastAsia="en-US"/>
         </w:rPr>
       </w:pPr>
-      <w:hyperlink w:anchor="_Toc100513366" w:history="1">
+      <w:hyperlink w:anchor="_Toc100520107" w:history="1">
         <w:r>
           <w:rPr>
             <w:rStyle w:val="Lienhypertexte"/>
@@ -1266,7 +1268,7 @@
             <w:noProof/>
             <w:webHidden/>
           </w:rPr>
-          <w:instrText xml:space="preserve"> PAGEREF _Toc100513366 \h </w:instrText>
+          <w:instrText xml:space="preserve"> PAGEREF _Toc100520107 \h </w:instrText>
         </w:r>
         <w:r>
           <w:rPr>
@@ -1310,7 +1312,7 @@
           <w:lang w:val="en-US" w:eastAsia="en-US"/>
         </w:rPr>
       </w:pPr>
-      <w:hyperlink w:anchor="_Toc100513367" w:history="1">
+      <w:hyperlink w:anchor="_Toc100520108" w:history="1">
         <w:r>
           <w:rPr>
             <w:rStyle w:val="Lienhypertexte"/>
@@ -1337,7 +1339,7 @@
             <w:noProof/>
             <w:webHidden/>
           </w:rPr>
-          <w:instrText xml:space="preserve"> PAGEREF _Toc100513367 \h </w:instrText>
+          <w:instrText xml:space="preserve"> PAGEREF _Toc100520108 \h </w:instrText>
         </w:r>
         <w:r>
           <w:rPr>
@@ -1381,7 +1383,7 @@
           <w:lang w:val="en-US" w:eastAsia="en-US"/>
         </w:rPr>
       </w:pPr>
-      <w:hyperlink w:anchor="_Toc100513368" w:history="1">
+      <w:hyperlink w:anchor="_Toc100520109" w:history="1">
         <w:r>
           <w:rPr>
             <w:rStyle w:val="Lienhypertexte"/>
@@ -1408,7 +1410,7 @@
             <w:noProof/>
             <w:webHidden/>
           </w:rPr>
-          <w:instrText xml:space="preserve"> PAGEREF _Toc100513368 \h </w:instrText>
+          <w:instrText xml:space="preserve"> PAGEREF _Toc100520109 \h </w:instrText>
         </w:r>
         <w:r>
           <w:rPr>
@@ -1452,7 +1454,7 @@
           <w:lang w:val="en-US" w:eastAsia="en-US"/>
         </w:rPr>
       </w:pPr>
-      <w:hyperlink w:anchor="_Toc100513369" w:history="1">
+      <w:hyperlink w:anchor="_Toc100520110" w:history="1">
         <w:r>
           <w:rPr>
             <w:rStyle w:val="Lienhypertexte"/>
@@ -1479,7 +1481,7 @@
             <w:noProof/>
             <w:webHidden/>
           </w:rPr>
-          <w:instrText xml:space="preserve"> PAGEREF _Toc100513369 \h </w:instrText>
+          <w:instrText xml:space="preserve"> PAGEREF _Toc100520110 \h </w:instrText>
         </w:r>
         <w:r>
           <w:rPr>
@@ -1520,7 +1522,7 @@
           <w:lang w:val="en-US" w:eastAsia="en-US"/>
         </w:rPr>
       </w:pPr>
-      <w:hyperlink w:anchor="_Toc100513370" w:history="1">
+      <w:hyperlink w:anchor="_Toc100520111" w:history="1">
         <w:r>
           <w:rPr>
             <w:rStyle w:val="Lienhypertexte"/>
@@ -1543,7 +1545,7 @@
           <w:rPr>
             <w:webHidden/>
           </w:rPr>
-          <w:instrText xml:space="preserve"> PAGEREF _Toc100513370 \h </w:instrText>
+          <w:instrText xml:space="preserve"> PAGEREF _Toc100520111 \h </w:instrText>
         </w:r>
         <w:r>
           <w:rPr>
@@ -1583,7 +1585,7 @@
           <w:lang w:val="en-US" w:eastAsia="en-US"/>
         </w:rPr>
       </w:pPr>
-      <w:hyperlink w:anchor="_Toc100513371" w:history="1">
+      <w:hyperlink w:anchor="_Toc100520112" w:history="1">
         <w:r>
           <w:rPr>
             <w:rStyle w:val="Lienhypertexte"/>
@@ -1610,7 +1612,7 @@
             <w:noProof/>
             <w:webHidden/>
           </w:rPr>
-          <w:instrText xml:space="preserve"> PAGEREF _Toc100513371 \h </w:instrText>
+          <w:instrText xml:space="preserve"> PAGEREF _Toc100520112 \h </w:instrText>
         </w:r>
         <w:r>
           <w:rPr>
@@ -1654,7 +1656,7 @@
           <w:lang w:val="en-US" w:eastAsia="en-US"/>
         </w:rPr>
       </w:pPr>
-      <w:hyperlink w:anchor="_Toc100513372" w:history="1">
+      <w:hyperlink w:anchor="_Toc100520113" w:history="1">
         <w:r>
           <w:rPr>
             <w:rStyle w:val="Lienhypertexte"/>
@@ -1681,7 +1683,7 @@
             <w:noProof/>
             <w:webHidden/>
           </w:rPr>
-          <w:instrText xml:space="preserve"> PAGEREF _Toc100513372 \h </w:instrText>
+          <w:instrText xml:space="preserve"> PAGEREF _Toc100520113 \h </w:instrText>
         </w:r>
         <w:r>
           <w:rPr>
@@ -1725,7 +1727,7 @@
           <w:lang w:val="en-US" w:eastAsia="en-US"/>
         </w:rPr>
       </w:pPr>
-      <w:hyperlink w:anchor="_Toc100513373" w:history="1">
+      <w:hyperlink w:anchor="_Toc100520114" w:history="1">
         <w:r>
           <w:rPr>
             <w:rStyle w:val="Lienhypertexte"/>
@@ -1752,7 +1754,7 @@
             <w:noProof/>
             <w:webHidden/>
           </w:rPr>
-          <w:instrText xml:space="preserve"> PAGEREF _Toc100513373 \h </w:instrText>
+          <w:instrText xml:space="preserve"> PAGEREF _Toc100520114 \h </w:instrText>
         </w:r>
         <w:r>
           <w:rPr>
@@ -1793,7 +1795,7 @@
           <w:lang w:val="en-US" w:eastAsia="en-US"/>
         </w:rPr>
       </w:pPr>
-      <w:hyperlink w:anchor="_Toc100513374" w:history="1">
+      <w:hyperlink w:anchor="_Toc100520115" w:history="1">
         <w:r>
           <w:rPr>
             <w:rStyle w:val="Lienhypertexte"/>
@@ -1816,7 +1818,7 @@
           <w:rPr>
             <w:webHidden/>
           </w:rPr>
-          <w:instrText xml:space="preserve"> PAGEREF _Toc100513374 \h </w:instrText>
+          <w:instrText xml:space="preserve"> PAGEREF _Toc100520115 \h </w:instrText>
         </w:r>
         <w:r>
           <w:rPr>
@@ -1853,19 +1855,12 @@
           <w:lang w:val="en-US" w:eastAsia="en-US"/>
         </w:rPr>
       </w:pPr>
-      <w:hyperlink w:anchor="_Toc100513375" w:history="1">
-        <w:r>
-          <w:rPr>
-            <w:rStyle w:val="Lienhypertexte"/>
-          </w:rPr>
-          <w:t xml:space="preserve">FENÊTRE </w:t>
-        </w:r>
-        <w:r>
-          <w:rPr>
-            <w:rStyle w:val="Lienhypertexte"/>
-            <w:shd w:val="clear" w:color="auto" w:fill="FFFFFF"/>
-          </w:rPr>
-          <w:t>DÉCONNEXION</w:t>
+      <w:hyperlink w:anchor="_Toc100520116" w:history="1">
+        <w:r>
+          <w:rPr>
+            <w:rStyle w:val="Lienhypertexte"/>
+          </w:rPr>
+          <w:t>Fenêtre Foncé</w:t>
         </w:r>
         <w:r>
           <w:rPr>
@@ -1883,7 +1878,7 @@
           <w:rPr>
             <w:webHidden/>
           </w:rPr>
-          <w:instrText xml:space="preserve"> PAGEREF _Toc100513375 \h </w:instrText>
+          <w:instrText xml:space="preserve"> PAGEREF _Toc100520116 \h </w:instrText>
         </w:r>
         <w:r>
           <w:rPr>
@@ -1904,6 +1899,77 @@
         </w:r>
         <w:r>
           <w:rPr>
+            <w:webHidden/>
+          </w:rPr>
+          <w:fldChar w:fldCharType="end"/>
+        </w:r>
+      </w:hyperlink>
+    </w:p>
+    <w:p>
+      <w:pPr>
+        <w:pStyle w:val="TM2"/>
+        <w:rPr>
+          <w:rFonts w:asciiTheme="minorHAnsi" w:eastAsiaTheme="minorEastAsia" w:hAnsiTheme="minorHAnsi" w:cstheme="minorBidi"/>
+          <w:i w:val="0"/>
+          <w:smallCaps w:val="0"/>
+          <w:noProof/>
+          <w:sz w:val="22"/>
+          <w:szCs w:val="22"/>
+          <w:lang w:val="en-US" w:eastAsia="en-US"/>
+        </w:rPr>
+      </w:pPr>
+      <w:hyperlink w:anchor="_Toc100520117" w:history="1">
+        <w:r>
+          <w:rPr>
+            <w:rStyle w:val="Lienhypertexte"/>
+            <w:noProof/>
+          </w:rPr>
+          <w:t>Modifier la couleur de fond d’écran</w:t>
+        </w:r>
+        <w:r>
+          <w:rPr>
+            <w:noProof/>
+            <w:webHidden/>
+          </w:rPr>
+          <w:tab/>
+        </w:r>
+        <w:r>
+          <w:rPr>
+            <w:noProof/>
+            <w:webHidden/>
+          </w:rPr>
+          <w:fldChar w:fldCharType="begin"/>
+        </w:r>
+        <w:r>
+          <w:rPr>
+            <w:noProof/>
+            <w:webHidden/>
+          </w:rPr>
+          <w:instrText xml:space="preserve"> PAGEREF _Toc100520117 \h </w:instrText>
+        </w:r>
+        <w:r>
+          <w:rPr>
+            <w:noProof/>
+            <w:webHidden/>
+          </w:rPr>
+        </w:r>
+        <w:r>
+          <w:rPr>
+            <w:noProof/>
+            <w:webHidden/>
+          </w:rPr>
+          <w:fldChar w:fldCharType="separate"/>
+        </w:r>
+        <w:r>
+          <w:rPr>
+            <w:noProof/>
+            <w:webHidden/>
+          </w:rPr>
+          <w:t>20</w:t>
+        </w:r>
+        <w:r>
+          <w:rPr>
+            <w:noProof/>
             <w:webHidden/>
           </w:rPr>
           <w:fldChar w:fldCharType="end"/>
@@ -1920,12 +1986,79 @@
           <w:lang w:val="en-US" w:eastAsia="en-US"/>
         </w:rPr>
       </w:pPr>
-      <w:hyperlink w:anchor="_Toc100513376" w:history="1">
+      <w:hyperlink w:anchor="_Toc100520118" w:history="1">
+        <w:r>
+          <w:rPr>
+            <w:rStyle w:val="Lienhypertexte"/>
+          </w:rPr>
+          <w:t xml:space="preserve">FENÊTRE </w:t>
+        </w:r>
         <w:r>
           <w:rPr>
             <w:rStyle w:val="Lienhypertexte"/>
             <w:shd w:val="clear" w:color="auto" w:fill="FFFFFF"/>
           </w:rPr>
+          <w:t>DÉCONNEXION</w:t>
+        </w:r>
+        <w:r>
+          <w:rPr>
+            <w:webHidden/>
+          </w:rPr>
+          <w:tab/>
+        </w:r>
+        <w:r>
+          <w:rPr>
+            <w:webHidden/>
+          </w:rPr>
+          <w:fldChar w:fldCharType="begin"/>
+        </w:r>
+        <w:r>
+          <w:rPr>
+            <w:webHidden/>
+          </w:rPr>
+          <w:instrText xml:space="preserve"> PAGEREF _Toc100520118 \h </w:instrText>
+        </w:r>
+        <w:r>
+          <w:rPr>
+            <w:webHidden/>
+          </w:rPr>
+        </w:r>
+        <w:r>
+          <w:rPr>
+            <w:webHidden/>
+          </w:rPr>
+          <w:fldChar w:fldCharType="separate"/>
+        </w:r>
+        <w:r>
+          <w:rPr>
+            <w:webHidden/>
+          </w:rPr>
+          <w:t>21</w:t>
+        </w:r>
+        <w:r>
+          <w:rPr>
+            <w:webHidden/>
+          </w:rPr>
+          <w:fldChar w:fldCharType="end"/>
+        </w:r>
+      </w:hyperlink>
+    </w:p>
+    <w:p>
+      <w:pPr>
+        <w:pStyle w:val="TM1"/>
+        <w:rPr>
+          <w:rFonts w:asciiTheme="minorHAnsi" w:hAnsiTheme="minorHAnsi"/>
+          <w:caps w:val="0"/>
+          <w:sz w:val="22"/>
+          <w:lang w:val="en-US" w:eastAsia="en-US"/>
+        </w:rPr>
+      </w:pPr>
+      <w:hyperlink w:anchor="_Toc100520119" w:history="1">
+        <w:r>
+          <w:rPr>
+            <w:rStyle w:val="Lienhypertexte"/>
+            <w:shd w:val="clear" w:color="auto" w:fill="FFFFFF"/>
+          </w:rPr>
           <w:t>Liste des figures</w:t>
         </w:r>
         <w:r>
@@ -1944,7 +2077,7 @@
           <w:rPr>
             <w:webHidden/>
           </w:rPr>
-          <w:instrText xml:space="preserve"> PAGEREF _Toc100513376 \h </w:instrText>
+          <w:instrText xml:space="preserve"> PAGEREF _Toc100520119 \h </w:instrText>
         </w:r>
         <w:r>
           <w:rPr>
@@ -1961,7 +2094,7 @@
           <w:rPr>
             <w:webHidden/>
           </w:rPr>
-          <w:t>21</w:t>
+          <w:t>22</w:t>
         </w:r>
         <w:r>
           <w:rPr>
@@ -1972,36 +2105,36 @@
       </w:hyperlink>
     </w:p>
     <w:p>
-      <w:r>
+      <w:pPr>
+        <w:pStyle w:val="TM1"/>
+      </w:pPr>
+      <w:r>
+        <w:lastRenderedPageBreak/>
         <w:fldChar w:fldCharType="end"/>
       </w:r>
-      <w:r>
-        <w:br w:type="page"/>
-      </w:r>
     </w:p>
     <w:p>
       <w:pPr>
         <w:pStyle w:val="Titre1"/>
       </w:pPr>
-      <w:bookmarkStart w:id="12" w:name="_Toc86927457"/>
-      <w:bookmarkStart w:id="13" w:name="_Toc96416342"/>
-      <w:bookmarkStart w:id="14" w:name="_Toc335011127"/>
-      <w:bookmarkStart w:id="15" w:name="_Toc335037106"/>
-      <w:bookmarkStart w:id="16" w:name="_Toc335043768"/>
-      <w:bookmarkStart w:id="17" w:name="_Toc335045588"/>
-      <w:bookmarkStart w:id="18" w:name="_Toc335101230"/>
-      <w:bookmarkStart w:id="19" w:name="_Toc335134944"/>
-      <w:bookmarkStart w:id="20" w:name="_Toc335135104"/>
-      <w:bookmarkStart w:id="21" w:name="_Toc335135210"/>
-      <w:bookmarkStart w:id="22" w:name="_Toc351955295"/>
-      <w:bookmarkStart w:id="23" w:name="_Toc100513358"/>
-      <w:r>
-        <w:lastRenderedPageBreak/>
+      <w:bookmarkStart w:id="13" w:name="_Toc86927457"/>
+      <w:bookmarkStart w:id="14" w:name="_Toc96416342"/>
+      <w:bookmarkStart w:id="15" w:name="_Toc335011127"/>
+      <w:bookmarkStart w:id="16" w:name="_Toc335037106"/>
+      <w:bookmarkStart w:id="17" w:name="_Toc335043768"/>
+      <w:bookmarkStart w:id="18" w:name="_Toc335045588"/>
+      <w:bookmarkStart w:id="19" w:name="_Toc335101230"/>
+      <w:bookmarkStart w:id="20" w:name="_Toc335134944"/>
+      <w:bookmarkStart w:id="21" w:name="_Toc335135104"/>
+      <w:bookmarkStart w:id="22" w:name="_Toc335135210"/>
+      <w:bookmarkStart w:id="23" w:name="_Toc351955295"/>
+      <w:bookmarkStart w:id="24" w:name="_Toc100520099"/>
+      <w:r>
         <w:t>Historique des modifications</w:t>
       </w:r>
-      <w:bookmarkEnd w:id="12"/>
       <w:bookmarkEnd w:id="13"/>
-      <w:bookmarkEnd w:id="23"/>
+      <w:bookmarkEnd w:id="14"/>
+      <w:bookmarkEnd w:id="24"/>
     </w:p>
     <w:tbl>
       <w:tblPr>
@@ -2490,8 +2623,7 @@
       <w:pPr>
         <w:pStyle w:val="Titre1"/>
       </w:pPr>
-      <w:bookmarkStart w:id="24" w:name="_Toc100513359"/>
-      <w:bookmarkEnd w:id="14"/>
+      <w:bookmarkStart w:id="25" w:name="_Toc100520100"/>
       <w:bookmarkEnd w:id="15"/>
       <w:bookmarkEnd w:id="16"/>
       <w:bookmarkEnd w:id="17"/>
@@ -2500,11 +2632,12 @@
       <w:bookmarkEnd w:id="20"/>
       <w:bookmarkEnd w:id="21"/>
       <w:bookmarkEnd w:id="22"/>
+      <w:bookmarkEnd w:id="23"/>
       <w:r>
         <w:lastRenderedPageBreak/>
         <w:t>INTRODUCTION</w:t>
       </w:r>
-      <w:bookmarkEnd w:id="24"/>
+      <w:bookmarkEnd w:id="25"/>
       <w:r>
         <w:t xml:space="preserve"> </w:t>
       </w:r>
@@ -2521,6 +2654,9 @@
         <w:t>WavCom</w:t>
       </w:r>
       <w:proofErr w:type="spellEnd"/>
+      <w:r>
+        <w:t xml:space="preserve"> administrateur</w:t>
+      </w:r>
       <w:r>
         <w:t>. Ce manuel a été créé par les développeurs de la solution pour vous aider à découvrir la solution dans son ensemble et avoir une première approche simple.</w:t>
       </w:r>
@@ -2541,13 +2677,7 @@
           <w:rPr>
             <w:rStyle w:val="Lienhypertexte"/>
           </w:rPr>
-          <w:t>https://waview.ch/wavcontact/</w:t>
-        </w:r>
-        <w:r>
-          <w:rPr>
-            <w:rStyle w:val="Lienhypertexte"/>
-          </w:rPr>
-          <w:t>application</w:t>
+          <w:t>https://waview.ch/wavcontact/application</w:t>
         </w:r>
       </w:hyperlink>
       <w:r>
@@ -2566,11 +2696,11 @@
       <w:pPr>
         <w:pStyle w:val="Titre1"/>
       </w:pPr>
-      <w:bookmarkStart w:id="25" w:name="_Toc100513360"/>
+      <w:bookmarkStart w:id="26" w:name="_Toc100520101"/>
       <w:r>
         <w:t>FENÊTRE DE CONNEXION</w:t>
       </w:r>
-      <w:bookmarkEnd w:id="25"/>
+      <w:bookmarkEnd w:id="26"/>
     </w:p>
     <w:p>
       <w:pPr>
@@ -2599,11 +2729,11 @@
       <w:pPr>
         <w:pStyle w:val="Titre2"/>
       </w:pPr>
-      <w:bookmarkStart w:id="26" w:name="_Toc100513361"/>
+      <w:bookmarkStart w:id="27" w:name="_Toc100520102"/>
       <w:r>
         <w:t>Login</w:t>
       </w:r>
-      <w:bookmarkEnd w:id="26"/>
+      <w:bookmarkEnd w:id="27"/>
     </w:p>
     <w:p>
       <w:pPr>
@@ -2765,7 +2895,7 @@
                                 <w:sz w:val="24"/>
                               </w:rPr>
                             </w:pPr>
-                            <w:bookmarkStart w:id="27" w:name="_Toc99349376"/>
+                            <w:bookmarkStart w:id="28" w:name="_Toc100520080"/>
                             <w:r>
                               <w:t xml:space="preserve">Figure </w:t>
                             </w:r>
@@ -2790,7 +2920,7 @@
                             <w:r>
                               <w:t xml:space="preserve"> - Page Login</w:t>
                             </w:r>
-                            <w:bookmarkEnd w:id="27"/>
+                            <w:bookmarkEnd w:id="28"/>
                           </w:p>
                         </w:txbxContent>
                       </wps:txbx>
@@ -2826,7 +2956,7 @@
                           <w:sz w:val="24"/>
                         </w:rPr>
                       </w:pPr>
-                      <w:bookmarkStart w:id="28" w:name="_Toc99349376"/>
+                      <w:bookmarkStart w:id="29" w:name="_Toc100520080"/>
                       <w:r>
                         <w:t xml:space="preserve">Figure </w:t>
                       </w:r>
@@ -2851,7 +2981,7 @@
                       <w:r>
                         <w:t xml:space="preserve"> - Page Login</w:t>
                       </w:r>
-                      <w:bookmarkEnd w:id="28"/>
+                      <w:bookmarkEnd w:id="29"/>
                     </w:p>
                   </w:txbxContent>
                 </v:textbox>
@@ -2868,31 +2998,46 @@
       </w:pPr>
       <w:r>
         <w:lastRenderedPageBreak/>
-        <w:t xml:space="preserve">Pour vous connecter, vous devez remplir les champs « Adresse e-mail » et « Mot de passe » avec les valeurs reçues lors de votre première inscription. </w:t>
+        <w:t xml:space="preserve">Pour vous connecter, vous devez remplir les champs « Adresse </w:t>
+      </w:r>
+      <w:proofErr w:type="gramStart"/>
+      <w:r>
+        <w:t>e-mail »</w:t>
+      </w:r>
+      <w:proofErr w:type="gramEnd"/>
+      <w:r>
+        <w:t xml:space="preserve"> et « Mot de passe » avec les valeurs reçues lors de votre première inscription. </w:t>
       </w:r>
     </w:p>
     <w:p>
       <w:pPr>
         <w:pStyle w:val="Titre3"/>
       </w:pPr>
-      <w:bookmarkStart w:id="29" w:name="_Toc100513362"/>
+      <w:bookmarkStart w:id="30" w:name="_Toc100520103"/>
       <w:r>
         <w:t>Exemple</w:t>
       </w:r>
-      <w:bookmarkEnd w:id="29"/>
+      <w:bookmarkEnd w:id="30"/>
     </w:p>
     <w:p>
       <w:pPr>
         <w:pStyle w:val="Text-st"/>
         <w:spacing w:after="0"/>
-      </w:pPr>
-      <w:r>
+        <w:rPr>
+          <w:lang w:val="de-CH"/>
+        </w:rPr>
+      </w:pPr>
+      <w:r>
+        <w:rPr>
+          <w:lang w:val="de-CH"/>
+        </w:rPr>
         <w:t xml:space="preserve">Adresse e-mail : </w:t>
       </w:r>
       <w:r>
         <w:rPr>
           <w:b/>
           <w:bCs/>
+          <w:lang w:val="de-CH"/>
         </w:rPr>
         <w:t>constantin@waview.ch</w:t>
       </w:r>
@@ -3128,7 +3273,7 @@
                                 <w:shd w:val="clear" w:color="auto" w:fill="FFFFFF"/>
                               </w:rPr>
                             </w:pPr>
-                            <w:bookmarkStart w:id="30" w:name="_Toc99349377"/>
+                            <w:bookmarkStart w:id="31" w:name="_Toc100520081"/>
                             <w:r>
                               <w:t xml:space="preserve">Figure </w:t>
                             </w:r>
@@ -3153,7 +3298,7 @@
                             <w:r>
                               <w:t xml:space="preserve"> - Login en tant qu'administrateur</w:t>
                             </w:r>
-                            <w:bookmarkEnd w:id="30"/>
+                            <w:bookmarkEnd w:id="31"/>
                           </w:p>
                         </w:txbxContent>
                       </wps:txbx>
@@ -3185,7 +3330,7 @@
                           <w:shd w:val="clear" w:color="auto" w:fill="FFFFFF"/>
                         </w:rPr>
                       </w:pPr>
-                      <w:bookmarkStart w:id="30" w:name="_Toc99349377"/>
+                      <w:bookmarkStart w:id="32" w:name="_Toc100520081"/>
                       <w:r>
                         <w:t xml:space="preserve">Figure </w:t>
                       </w:r>
@@ -3210,7 +3355,7 @@
                       <w:r>
                         <w:t xml:space="preserve"> - Login en tant qu'administrateur</w:t>
                       </w:r>
-                      <w:bookmarkEnd w:id="30"/>
+                      <w:bookmarkEnd w:id="32"/>
                     </w:p>
                   </w:txbxContent>
                 </v:textbox>
@@ -3276,12 +3421,12 @@
       <w:pPr>
         <w:pStyle w:val="Titre2"/>
       </w:pPr>
-      <w:bookmarkStart w:id="31" w:name="_Toc100513363"/>
+      <w:bookmarkStart w:id="33" w:name="_Toc100520104"/>
       <w:r>
         <w:lastRenderedPageBreak/>
         <w:t>Oubli du mot de passe</w:t>
       </w:r>
-      <w:bookmarkEnd w:id="31"/>
+      <w:bookmarkEnd w:id="33"/>
     </w:p>
     <w:p>
       <w:pPr>
@@ -3353,7 +3498,7 @@
                                 <w:shd w:val="clear" w:color="auto" w:fill="FFFFFF"/>
                               </w:rPr>
                             </w:pPr>
-                            <w:bookmarkStart w:id="32" w:name="_Toc99349378"/>
+                            <w:bookmarkStart w:id="34" w:name="_Toc100520082"/>
                             <w:r>
                               <w:t xml:space="preserve">Figure </w:t>
                             </w:r>
@@ -3378,7 +3523,7 @@
                             <w:r>
                               <w:t xml:space="preserve"> - Formulaire du mot de passe oublié</w:t>
                             </w:r>
-                            <w:bookmarkEnd w:id="32"/>
+                            <w:bookmarkEnd w:id="34"/>
                           </w:p>
                         </w:txbxContent>
                       </wps:txbx>
@@ -3410,7 +3555,7 @@
                           <w:shd w:val="clear" w:color="auto" w:fill="FFFFFF"/>
                         </w:rPr>
                       </w:pPr>
-                      <w:bookmarkStart w:id="33" w:name="_Toc99349378"/>
+                      <w:bookmarkStart w:id="35" w:name="_Toc100520082"/>
                       <w:r>
                         <w:t xml:space="preserve">Figure </w:t>
                       </w:r>
@@ -3435,7 +3580,7 @@
                       <w:r>
                         <w:t xml:space="preserve"> - Formulaire du mot de passe oublié</w:t>
                       </w:r>
-                      <w:bookmarkEnd w:id="33"/>
+                      <w:bookmarkEnd w:id="35"/>
                     </w:p>
                   </w:txbxContent>
                 </v:textbox>
@@ -3661,20 +3806,30 @@
         <w:lastRenderedPageBreak/>
         <w:t xml:space="preserve">IMAGE </w:t>
       </w:r>
+      <w:proofErr w:type="gramStart"/>
       <w:r>
         <w:rPr>
           <w:b/>
           <w:bCs/>
           <w:color w:val="FF0000"/>
         </w:rPr>
-        <w:t>EMAIL AVEC CODE</w:t>
-      </w:r>
+        <w:t>EMAIL</w:t>
+      </w:r>
+      <w:proofErr w:type="gramEnd"/>
       <w:r>
         <w:rPr>
           <w:b/>
           <w:bCs/>
           <w:color w:val="FF0000"/>
         </w:rPr>
+        <w:t xml:space="preserve"> AVEC CODE</w:t>
+      </w:r>
+      <w:r>
+        <w:rPr>
+          <w:b/>
+          <w:bCs/>
+          <w:color w:val="FF0000"/>
+        </w:rPr>
         <w:t xml:space="preserve"> LOGIN !!!</w:t>
       </w:r>
     </w:p>
@@ -3695,8 +3850,13 @@
         <w:t>)</w:t>
       </w:r>
       <w:r>
-        <w:t xml:space="preserve"> avec le code qui vous a été envoyé par e-mail</w:t>
-      </w:r>
+        <w:t xml:space="preserve"> avec le code qui vous a été envoyé par </w:t>
+      </w:r>
+      <w:proofErr w:type="gramStart"/>
+      <w:r>
+        <w:t>e-mail</w:t>
+      </w:r>
+      <w:proofErr w:type="gramEnd"/>
       <w:r>
         <w:t xml:space="preserve">. </w:t>
       </w:r>
@@ -3706,7 +3866,15 @@
         <w:pStyle w:val="Text-st"/>
       </w:pPr>
       <w:r>
-        <w:t xml:space="preserve">Pour pouvoir vous connecter, il faudra revenir à la page de login et entrer votre adresse e-mail et le mot de passe que vous venez de réinitialiser. </w:t>
+        <w:t xml:space="preserve">Pour pouvoir vous connecter, il faudra revenir à la page de login et entrer votre adresse </w:t>
+      </w:r>
+      <w:proofErr w:type="gramStart"/>
+      <w:r>
+        <w:t>e-mail</w:t>
+      </w:r>
+      <w:proofErr w:type="gramEnd"/>
+      <w:r>
+        <w:t xml:space="preserve"> et le mot de passe que vous venez de réinitialiser. </w:t>
       </w:r>
     </w:p>
     <w:p>
@@ -3729,7 +3897,7 @@
       <w:pPr>
         <w:pStyle w:val="Titre1"/>
       </w:pPr>
-      <w:bookmarkStart w:id="33" w:name="_Toc100513364"/>
+      <w:bookmarkStart w:id="36" w:name="_Toc100520105"/>
       <w:r>
         <w:lastRenderedPageBreak/>
         <w:t xml:space="preserve">FENÊTRE </w:t>
@@ -3737,20 +3905,20 @@
       <w:r>
         <w:t>PRINCIPALE DE L’APPLICATION</w:t>
       </w:r>
-      <w:bookmarkEnd w:id="33"/>
+      <w:bookmarkEnd w:id="36"/>
     </w:p>
     <w:p>
       <w:pPr>
         <w:pStyle w:val="Titre2"/>
       </w:pPr>
-      <w:bookmarkStart w:id="34" w:name="_Toc100513365"/>
+      <w:bookmarkStart w:id="37" w:name="_Toc100520106"/>
       <w:r>
         <w:t xml:space="preserve">Profil </w:t>
       </w:r>
       <w:r>
         <w:t>administrateur</w:t>
       </w:r>
-      <w:bookmarkEnd w:id="34"/>
+      <w:bookmarkEnd w:id="37"/>
     </w:p>
     <w:p>
       <w:pPr>
@@ -3810,7 +3978,7 @@
                                 <w:shd w:val="clear" w:color="auto" w:fill="FFFFFF"/>
                               </w:rPr>
                             </w:pPr>
-                            <w:bookmarkStart w:id="35" w:name="_Toc99349379"/>
+                            <w:bookmarkStart w:id="38" w:name="_Toc100520083"/>
                             <w:r>
                               <w:t xml:space="preserve">Figure </w:t>
                             </w:r>
@@ -3835,7 +4003,7 @@
                             <w:r>
                               <w:t xml:space="preserve"> - Page principale</w:t>
                             </w:r>
-                            <w:bookmarkEnd w:id="35"/>
+                            <w:bookmarkEnd w:id="38"/>
                           </w:p>
                         </w:txbxContent>
                       </wps:txbx>
@@ -3869,7 +4037,7 @@
                           <w:shd w:val="clear" w:color="auto" w:fill="FFFFFF"/>
                         </w:rPr>
                       </w:pPr>
-                      <w:bookmarkStart w:id="37" w:name="_Toc99349379"/>
+                      <w:bookmarkStart w:id="39" w:name="_Toc100520083"/>
                       <w:r>
                         <w:t xml:space="preserve">Figure </w:t>
                       </w:r>
@@ -3894,7 +4062,7 @@
                       <w:r>
                         <w:t xml:space="preserve"> - Page principale</w:t>
                       </w:r>
-                      <w:bookmarkEnd w:id="37"/>
+                      <w:bookmarkEnd w:id="39"/>
                     </w:p>
                   </w:txbxContent>
                 </v:textbox>
@@ -3968,7 +4136,15 @@
         </w:drawing>
       </w:r>
       <w:r>
-        <w:t>Une fois que vous êtes authentifié avec la bonne adresse e-mail et le bon mot de passe, vous arriverez sur la page principale de l’application</w:t>
+        <w:t xml:space="preserve">Une fois que vous êtes authentifié avec la bonne adresse </w:t>
+      </w:r>
+      <w:proofErr w:type="gramStart"/>
+      <w:r>
+        <w:t>e-mail</w:t>
+      </w:r>
+      <w:proofErr w:type="gramEnd"/>
+      <w:r>
+        <w:t xml:space="preserve"> et le bon mot de passe, vous arriverez sur la page principale de l’application</w:t>
       </w:r>
       <w:r>
         <w:t xml:space="preserve">. </w:t>
@@ -3999,7 +4175,7 @@
         </w:numPr>
       </w:pPr>
       <w:r>
-        <w:t>…..</w:t>
+        <w:t>Gérer tous les utilisateurs</w:t>
       </w:r>
     </w:p>
     <w:p>
@@ -4111,17 +4287,17 @@
       <w:pPr>
         <w:pStyle w:val="Titre2"/>
       </w:pPr>
-      <w:bookmarkStart w:id="36" w:name="_Toc100513366"/>
+      <w:bookmarkStart w:id="40" w:name="_Toc100520107"/>
       <w:r>
         <w:t>Ajouter un nouveau client</w:t>
       </w:r>
-      <w:bookmarkEnd w:id="36"/>
+      <w:bookmarkEnd w:id="40"/>
     </w:p>
     <w:p>
       <w:pPr>
         <w:pStyle w:val="Text-st"/>
       </w:pPr>
-      <w:bookmarkStart w:id="37" w:name="_Hlk99008414"/>
+      <w:bookmarkStart w:id="41" w:name="_Hlk99008414"/>
       <w:r>
         <w:rPr>
           <w:noProof/>
@@ -4317,7 +4493,7 @@
                                 <w:shd w:val="clear" w:color="auto" w:fill="FFFFFF"/>
                               </w:rPr>
                             </w:pPr>
-                            <w:bookmarkStart w:id="38" w:name="_Toc99349380"/>
+                            <w:bookmarkStart w:id="42" w:name="_Toc100520084"/>
                             <w:r>
                               <w:t xml:space="preserve">Figure </w:t>
                             </w:r>
@@ -4342,7 +4518,7 @@
                             <w:r>
                               <w:t xml:space="preserve"> - Page principale - Ajouter un client</w:t>
                             </w:r>
-                            <w:bookmarkEnd w:id="38"/>
+                            <w:bookmarkEnd w:id="42"/>
                           </w:p>
                         </w:txbxContent>
                       </wps:txbx>
@@ -4375,7 +4551,7 @@
                           <w:shd w:val="clear" w:color="auto" w:fill="FFFFFF"/>
                         </w:rPr>
                       </w:pPr>
-                      <w:bookmarkStart w:id="39" w:name="_Toc99349380"/>
+                      <w:bookmarkStart w:id="43" w:name="_Toc100520084"/>
                       <w:r>
                         <w:t xml:space="preserve">Figure </w:t>
                       </w:r>
@@ -4400,7 +4576,7 @@
                       <w:r>
                         <w:t xml:space="preserve"> - Page principale - Ajouter un client</w:t>
                       </w:r>
-                      <w:bookmarkEnd w:id="39"/>
+                      <w:bookmarkEnd w:id="43"/>
                     </w:p>
                   </w:txbxContent>
                 </v:textbox>
@@ -4474,7 +4650,7 @@
         <w:t xml:space="preserve">Vous arrivez sur le formulaire d’ajout du nouveau client : </w:t>
       </w:r>
     </w:p>
-    <w:bookmarkEnd w:id="37"/>
+    <w:bookmarkEnd w:id="41"/>
     <w:p>
       <w:pPr>
         <w:jc w:val="left"/>
@@ -4647,7 +4823,7 @@
                                 <w:sz w:val="24"/>
                               </w:rPr>
                             </w:pPr>
-                            <w:bookmarkStart w:id="40" w:name="_Toc99349381"/>
+                            <w:bookmarkStart w:id="44" w:name="_Toc100520085"/>
                             <w:r>
                               <w:t xml:space="preserve">Figure </w:t>
                             </w:r>
@@ -4678,7 +4854,7 @@
                             <w:r>
                               <w:t>client</w:t>
                             </w:r>
-                            <w:bookmarkEnd w:id="40"/>
+                            <w:bookmarkEnd w:id="44"/>
                           </w:p>
                         </w:txbxContent>
                       </wps:txbx>
@@ -4707,7 +4883,7 @@
                           <w:sz w:val="24"/>
                         </w:rPr>
                       </w:pPr>
-                      <w:bookmarkStart w:id="43" w:name="_Toc99349381"/>
+                      <w:bookmarkStart w:id="45" w:name="_Toc100520085"/>
                       <w:r>
                         <w:t xml:space="preserve">Figure </w:t>
                       </w:r>
@@ -4738,7 +4914,7 @@
                       <w:r>
                         <w:t>client</w:t>
                       </w:r>
-                      <w:bookmarkEnd w:id="43"/>
+                      <w:bookmarkEnd w:id="45"/>
                     </w:p>
                   </w:txbxContent>
                 </v:textbox>
@@ -4779,7 +4955,15 @@
         <w:t>du client</w:t>
       </w:r>
       <w:r>
-        <w:t>. Une fois que vous êtes satisfait des données entrées, vous devez cliquer sur le bouton « Sauvegarder » situé en bas à droite de l’écran comme sur l’image ci-dessus</w:t>
+        <w:t xml:space="preserve">. Une fois que vous êtes satisfait des données entrées, vous devez cliquer sur le bouton « Sauvegarder » </w:t>
+      </w:r>
+      <w:proofErr w:type="gramStart"/>
+      <w:r>
+        <w:t>situé</w:t>
+      </w:r>
+      <w:proofErr w:type="gramEnd"/>
+      <w:r>
+        <w:t xml:space="preserve"> en bas à droite de l’écran comme sur l’image ci-dessus</w:t>
       </w:r>
       <w:r>
         <w:t>,</w:t>
@@ -4875,12 +5059,12 @@
       <w:pPr>
         <w:pStyle w:val="Titre2"/>
       </w:pPr>
-      <w:bookmarkStart w:id="41" w:name="_Toc100513367"/>
+      <w:bookmarkStart w:id="46" w:name="_Toc100520108"/>
       <w:r>
         <w:lastRenderedPageBreak/>
         <w:t>Modifier le profil client</w:t>
       </w:r>
-      <w:bookmarkEnd w:id="41"/>
+      <w:bookmarkEnd w:id="46"/>
     </w:p>
     <w:p>
       <w:pPr>
@@ -5004,7 +5188,7 @@
                                 <w:lang w:val="de-CH"/>
                               </w:rPr>
                             </w:pPr>
-                            <w:bookmarkStart w:id="42" w:name="_Toc99349382"/>
+                            <w:bookmarkStart w:id="47" w:name="_Toc100520086"/>
                             <w:r>
                               <w:t xml:space="preserve">Figure </w:t>
                             </w:r>
@@ -5029,7 +5213,7 @@
                             <w:r>
                               <w:t xml:space="preserve"> - Page principale - Informations client</w:t>
                             </w:r>
-                            <w:bookmarkEnd w:id="42"/>
+                            <w:bookmarkEnd w:id="47"/>
                           </w:p>
                         </w:txbxContent>
                       </wps:txbx>
@@ -5063,7 +5247,7 @@
                           <w:lang w:val="de-CH"/>
                         </w:rPr>
                       </w:pPr>
-                      <w:bookmarkStart w:id="46" w:name="_Toc99349382"/>
+                      <w:bookmarkStart w:id="48" w:name="_Toc100520086"/>
                       <w:r>
                         <w:t xml:space="preserve">Figure </w:t>
                       </w:r>
@@ -5088,7 +5272,7 @@
                       <w:r>
                         <w:t xml:space="preserve"> - Page principale - Informations client</w:t>
                       </w:r>
-                      <w:bookmarkEnd w:id="46"/>
+                      <w:bookmarkEnd w:id="48"/>
                     </w:p>
                   </w:txbxContent>
                 </v:textbox>
@@ -5427,7 +5611,7 @@
                                 <w:shd w:val="clear" w:color="auto" w:fill="FFFFFF"/>
                               </w:rPr>
                             </w:pPr>
-                            <w:bookmarkStart w:id="43" w:name="_Toc99349383"/>
+                            <w:bookmarkStart w:id="49" w:name="_Toc100520087"/>
                             <w:r>
                               <w:t xml:space="preserve">Figure </w:t>
                             </w:r>
@@ -5452,7 +5636,7 @@
                             <w:r>
                               <w:t xml:space="preserve"> - Formulaire modifier client</w:t>
                             </w:r>
-                            <w:bookmarkEnd w:id="43"/>
+                            <w:bookmarkEnd w:id="49"/>
                           </w:p>
                         </w:txbxContent>
                       </wps:txbx>
@@ -5484,7 +5668,7 @@
                           <w:shd w:val="clear" w:color="auto" w:fill="FFFFFF"/>
                         </w:rPr>
                       </w:pPr>
-                      <w:bookmarkStart w:id="48" w:name="_Toc99349383"/>
+                      <w:bookmarkStart w:id="50" w:name="_Toc100520087"/>
                       <w:r>
                         <w:t xml:space="preserve">Figure </w:t>
                       </w:r>
@@ -5509,7 +5693,7 @@
                       <w:r>
                         <w:t xml:space="preserve"> - Formulaire modifier client</w:t>
                       </w:r>
-                      <w:bookmarkEnd w:id="48"/>
+                      <w:bookmarkEnd w:id="50"/>
                     </w:p>
                   </w:txbxContent>
                 </v:textbox>
@@ -5524,12 +5708,12 @@
       <w:pPr>
         <w:pStyle w:val="Text-st"/>
       </w:pPr>
-      <w:bookmarkStart w:id="44" w:name="_Hlk100505316"/>
+      <w:bookmarkStart w:id="51" w:name="_Hlk100505316"/>
       <w:r>
         <w:t xml:space="preserve">Vous avez la possibilité de revenir à la page principale si vous ne souhaitez plus changer le profil en fermant la fenêtre. </w:t>
       </w:r>
     </w:p>
-    <w:bookmarkEnd w:id="44"/>
+    <w:bookmarkEnd w:id="51"/>
     <w:p>
       <w:pPr>
         <w:pStyle w:val="Text-st"/>
@@ -5564,7 +5748,15 @@
         <w:t>er</w:t>
       </w:r>
       <w:r>
-        <w:t xml:space="preserve"> sur le bouton « Sauvegarder » situé en bas à droite de l’écran</w:t>
+        <w:t xml:space="preserve"> sur le bouton « Sauvegarder » </w:t>
+      </w:r>
+      <w:proofErr w:type="gramStart"/>
+      <w:r>
+        <w:t>situé</w:t>
+      </w:r>
+      <w:proofErr w:type="gramEnd"/>
+      <w:r>
+        <w:t xml:space="preserve"> en bas à droite de l’écran</w:t>
       </w:r>
       <w:r>
         <w:t>,</w:t>
@@ -5661,11 +5853,11 @@
       <w:pPr>
         <w:pStyle w:val="Titre2"/>
       </w:pPr>
-      <w:bookmarkStart w:id="45" w:name="_Toc100513368"/>
+      <w:bookmarkStart w:id="52" w:name="_Toc100520109"/>
       <w:r>
         <w:t>Gérer mes projets</w:t>
       </w:r>
-      <w:bookmarkEnd w:id="45"/>
+      <w:bookmarkEnd w:id="52"/>
     </w:p>
     <w:p>
       <w:pPr>
@@ -5753,7 +5945,7 @@
                                 <w:shd w:val="clear" w:color="auto" w:fill="FFFFFF"/>
                               </w:rPr>
                             </w:pPr>
-                            <w:bookmarkStart w:id="46" w:name="_Toc99349384"/>
+                            <w:bookmarkStart w:id="53" w:name="_Toc100520088"/>
                             <w:r>
                               <w:t xml:space="preserve">Figure </w:t>
                             </w:r>
@@ -5778,7 +5970,7 @@
                             <w:r>
                               <w:t xml:space="preserve"> - Formulaire Projet</w:t>
                             </w:r>
-                            <w:bookmarkEnd w:id="46"/>
+                            <w:bookmarkEnd w:id="53"/>
                           </w:p>
                         </w:txbxContent>
                       </wps:txbx>
@@ -5811,7 +6003,7 @@
                           <w:shd w:val="clear" w:color="auto" w:fill="FFFFFF"/>
                         </w:rPr>
                       </w:pPr>
-                      <w:bookmarkStart w:id="51" w:name="_Toc99349384"/>
+                      <w:bookmarkStart w:id="54" w:name="_Toc100520088"/>
                       <w:r>
                         <w:t xml:space="preserve">Figure </w:t>
                       </w:r>
@@ -5836,7 +6028,7 @@
                       <w:r>
                         <w:t xml:space="preserve"> - Formulaire Projet</w:t>
                       </w:r>
-                      <w:bookmarkEnd w:id="51"/>
+                      <w:bookmarkEnd w:id="54"/>
                     </w:p>
                   </w:txbxContent>
                 </v:textbox>
@@ -5926,12 +6118,12 @@
       <w:pPr>
         <w:pStyle w:val="Titre2"/>
       </w:pPr>
-      <w:bookmarkStart w:id="47" w:name="_Toc100513369"/>
+      <w:bookmarkStart w:id="55" w:name="_Toc100520110"/>
       <w:r>
         <w:lastRenderedPageBreak/>
         <w:t>Ajouter un nouveau projet</w:t>
       </w:r>
-      <w:bookmarkEnd w:id="47"/>
+      <w:bookmarkEnd w:id="55"/>
     </w:p>
     <w:p>
       <w:pPr>
@@ -6117,7 +6309,7 @@
                                 <w:shd w:val="clear" w:color="auto" w:fill="FFFFFF"/>
                               </w:rPr>
                             </w:pPr>
-                            <w:bookmarkStart w:id="48" w:name="_Toc99349385"/>
+                            <w:bookmarkStart w:id="56" w:name="_Toc100520089"/>
                             <w:r>
                               <w:t xml:space="preserve">Figure </w:t>
                             </w:r>
@@ -6142,7 +6334,7 @@
                             <w:r>
                               <w:t xml:space="preserve"> - Page principale - Ajouter un projet</w:t>
                             </w:r>
-                            <w:bookmarkEnd w:id="48"/>
+                            <w:bookmarkEnd w:id="56"/>
                           </w:p>
                         </w:txbxContent>
                       </wps:txbx>
@@ -6175,7 +6367,7 @@
                           <w:shd w:val="clear" w:color="auto" w:fill="FFFFFF"/>
                         </w:rPr>
                       </w:pPr>
-                      <w:bookmarkStart w:id="49" w:name="_Toc99349385"/>
+                      <w:bookmarkStart w:id="57" w:name="_Toc100520089"/>
                       <w:r>
                         <w:t xml:space="preserve">Figure </w:t>
                       </w:r>
@@ -6200,7 +6392,7 @@
                       <w:r>
                         <w:t xml:space="preserve"> - Page principale - Ajouter un projet</w:t>
                       </w:r>
-                      <w:bookmarkEnd w:id="49"/>
+                      <w:bookmarkEnd w:id="57"/>
                     </w:p>
                   </w:txbxContent>
                 </v:textbox>
@@ -6210,6 +6402,7 @@
           </mc:Fallback>
         </mc:AlternateContent>
       </w:r>
+      <w:bookmarkStart w:id="58" w:name="_Hlk100519809"/>
       <w:r>
         <w:t>Si vous voulez ajouter un nouveau projet, vous devez cliquer sur le bouton « Nouveau » au milieu à droite de votre écran</w:t>
       </w:r>
@@ -6219,6 +6412,7 @@
       <w:r>
         <w:t xml:space="preserve"> </w:t>
       </w:r>
+      <w:bookmarkEnd w:id="58"/>
     </w:p>
     <w:p>
       <w:pPr>
@@ -6295,7 +6489,7 @@
                                 <w:shd w:val="clear" w:color="auto" w:fill="FFFFFF"/>
                               </w:rPr>
                             </w:pPr>
-                            <w:bookmarkStart w:id="50" w:name="_Toc99349386"/>
+                            <w:bookmarkStart w:id="59" w:name="_Toc100520090"/>
                             <w:r>
                               <w:t xml:space="preserve">Figure </w:t>
                             </w:r>
@@ -6320,7 +6514,7 @@
                             <w:r>
                               <w:t xml:space="preserve"> - Formulaire ajouter un projet</w:t>
                             </w:r>
-                            <w:bookmarkEnd w:id="50"/>
+                            <w:bookmarkEnd w:id="59"/>
                           </w:p>
                         </w:txbxContent>
                       </wps:txbx>
@@ -6352,7 +6546,7 @@
                           <w:shd w:val="clear" w:color="auto" w:fill="FFFFFF"/>
                         </w:rPr>
                       </w:pPr>
-                      <w:bookmarkStart w:id="51" w:name="_Toc99349386"/>
+                      <w:bookmarkStart w:id="60" w:name="_Toc100520090"/>
                       <w:r>
                         <w:t xml:space="preserve">Figure </w:t>
                       </w:r>
@@ -6377,7 +6571,7 @@
                       <w:r>
                         <w:t xml:space="preserve"> - Formulaire ajouter un projet</w:t>
                       </w:r>
-                      <w:bookmarkEnd w:id="51"/>
+                      <w:bookmarkEnd w:id="60"/>
                     </w:p>
                   </w:txbxContent>
                 </v:textbox>
@@ -6577,19 +6771,15 @@
         <w:pStyle w:val="Text-st"/>
       </w:pPr>
       <w:r>
-        <w:t xml:space="preserve">Pour </w:t>
-      </w:r>
-      <w:r>
-        <w:t>ajouter un nouveau projet,</w:t>
-      </w:r>
-      <w:r>
-        <w:t xml:space="preserve"> il vous suffit de</w:t>
-      </w:r>
-      <w:r>
-        <w:t xml:space="preserve"> remplir les champs demandés</w:t>
-      </w:r>
-      <w:r>
-        <w:t xml:space="preserve">. Une fois que vous êtes satisfait des données entrées, vous devez cliquer sur le bouton « Sauvegarder » situé en bas à droite de l’écran, comme sur l’image ci-dessus, afin que celles-ci soient enregistrées dans le profil client. </w:t>
+        <w:t xml:space="preserve">Pour ajouter un nouveau projet, il vous suffit de remplir les champs demandés. Une fois que vous êtes satisfait des données entrées, vous devez cliquer sur le bouton « Sauvegarder » </w:t>
+      </w:r>
+      <w:proofErr w:type="gramStart"/>
+      <w:r>
+        <w:t>situé</w:t>
+      </w:r>
+      <w:proofErr w:type="gramEnd"/>
+      <w:r>
+        <w:t xml:space="preserve"> en bas à droite de l’écran, comme sur l’image ci-dessus, afin que celles-ci soient enregistrées dans le profil client. </w:t>
       </w:r>
     </w:p>
     <w:p>
@@ -6689,12 +6879,12 @@
       <w:pPr>
         <w:pStyle w:val="Titre1"/>
       </w:pPr>
-      <w:bookmarkStart w:id="52" w:name="_Toc100513370"/>
+      <w:bookmarkStart w:id="61" w:name="_Toc100520111"/>
       <w:r>
         <w:lastRenderedPageBreak/>
         <w:t>FENÊTRE GESTION DU MATÉRIEL</w:t>
       </w:r>
-      <w:bookmarkEnd w:id="52"/>
+      <w:bookmarkEnd w:id="61"/>
     </w:p>
     <w:p>
       <w:pPr>
@@ -6753,7 +6943,7 @@
                                 <w:shd w:val="clear" w:color="auto" w:fill="FFFFFF"/>
                               </w:rPr>
                             </w:pPr>
-                            <w:bookmarkStart w:id="53" w:name="_Toc99349387"/>
+                            <w:bookmarkStart w:id="62" w:name="_Toc100520091"/>
                             <w:r>
                               <w:t xml:space="preserve">Figure </w:t>
                             </w:r>
@@ -6778,7 +6968,7 @@
                             <w:r>
                               <w:t xml:space="preserve"> - Page principale - Gestion du matériel</w:t>
                             </w:r>
-                            <w:bookmarkEnd w:id="53"/>
+                            <w:bookmarkEnd w:id="62"/>
                           </w:p>
                         </w:txbxContent>
                       </wps:txbx>
@@ -6811,7 +7001,7 @@
                           <w:shd w:val="clear" w:color="auto" w:fill="FFFFFF"/>
                         </w:rPr>
                       </w:pPr>
-                      <w:bookmarkStart w:id="59" w:name="_Toc99349387"/>
+                      <w:bookmarkStart w:id="63" w:name="_Toc100520091"/>
                       <w:r>
                         <w:t xml:space="preserve">Figure </w:t>
                       </w:r>
@@ -6836,7 +7026,7 @@
                       <w:r>
                         <w:t xml:space="preserve"> - Page principale - Gestion du matériel</w:t>
                       </w:r>
-                      <w:bookmarkEnd w:id="59"/>
+                      <w:bookmarkEnd w:id="63"/>
                     </w:p>
                   </w:txbxContent>
                 </v:textbox>
@@ -6997,11 +7187,11 @@
       <w:pPr>
         <w:pStyle w:val="Titre2"/>
       </w:pPr>
-      <w:bookmarkStart w:id="54" w:name="_Toc100513371"/>
+      <w:bookmarkStart w:id="64" w:name="_Toc100520112"/>
       <w:r>
         <w:t>Ajouter un nouveau matériel dans le stock</w:t>
       </w:r>
-      <w:bookmarkEnd w:id="54"/>
+      <w:bookmarkEnd w:id="64"/>
     </w:p>
     <w:p>
       <w:pPr>
@@ -7208,7 +7398,7 @@
                                 <w:shd w:val="clear" w:color="auto" w:fill="FFFFFF"/>
                               </w:rPr>
                             </w:pPr>
-                            <w:bookmarkStart w:id="55" w:name="_Toc99349388"/>
+                            <w:bookmarkStart w:id="65" w:name="_Toc100520092"/>
                             <w:r>
                               <w:t xml:space="preserve">Figure </w:t>
                             </w:r>
@@ -7233,7 +7423,7 @@
                             <w:r>
                               <w:t xml:space="preserve"> – Page gestion des stocks - Formulaire ajouter un matériel</w:t>
                             </w:r>
-                            <w:bookmarkEnd w:id="55"/>
+                            <w:bookmarkEnd w:id="65"/>
                           </w:p>
                         </w:txbxContent>
                       </wps:txbx>
@@ -7265,7 +7455,7 @@
                           <w:shd w:val="clear" w:color="auto" w:fill="FFFFFF"/>
                         </w:rPr>
                       </w:pPr>
-                      <w:bookmarkStart w:id="62" w:name="_Toc99349388"/>
+                      <w:bookmarkStart w:id="66" w:name="_Toc100520092"/>
                       <w:r>
                         <w:t xml:space="preserve">Figure </w:t>
                       </w:r>
@@ -7290,7 +7480,7 @@
                       <w:r>
                         <w:t xml:space="preserve"> – Page gestion des stocks - Formulaire ajouter un matériel</w:t>
                       </w:r>
-                      <w:bookmarkEnd w:id="62"/>
+                      <w:bookmarkEnd w:id="66"/>
                     </w:p>
                   </w:txbxContent>
                 </v:textbox>
@@ -7307,12 +7497,12 @@
       <w:pPr>
         <w:pStyle w:val="Titre2"/>
       </w:pPr>
-      <w:bookmarkStart w:id="56" w:name="_Toc100513372"/>
+      <w:bookmarkStart w:id="67" w:name="_Toc100520113"/>
       <w:r>
         <w:lastRenderedPageBreak/>
         <w:t>Rechercher le matériel dans le stock</w:t>
       </w:r>
-      <w:bookmarkEnd w:id="56"/>
+      <w:bookmarkEnd w:id="67"/>
     </w:p>
     <w:p>
       <w:pPr>
@@ -7452,7 +7642,7 @@
                                 <w:shd w:val="clear" w:color="auto" w:fill="FFFFFF"/>
                               </w:rPr>
                             </w:pPr>
-                            <w:bookmarkStart w:id="57" w:name="_Toc99349389"/>
+                            <w:bookmarkStart w:id="68" w:name="_Toc100520093"/>
                             <w:r>
                               <w:t xml:space="preserve">Figure </w:t>
                             </w:r>
@@ -7477,7 +7667,7 @@
                             <w:r>
                               <w:t xml:space="preserve"> - Page gestion des stocks - Rechercher matériel</w:t>
                             </w:r>
-                            <w:bookmarkEnd w:id="57"/>
+                            <w:bookmarkEnd w:id="68"/>
                           </w:p>
                         </w:txbxContent>
                       </wps:txbx>
@@ -7510,7 +7700,7 @@
                           <w:shd w:val="clear" w:color="auto" w:fill="FFFFFF"/>
                         </w:rPr>
                       </w:pPr>
-                      <w:bookmarkStart w:id="65" w:name="_Toc99349389"/>
+                      <w:bookmarkStart w:id="69" w:name="_Toc100520093"/>
                       <w:r>
                         <w:t xml:space="preserve">Figure </w:t>
                       </w:r>
@@ -7535,7 +7725,7 @@
                       <w:r>
                         <w:t xml:space="preserve"> - Page gestion des stocks - Rechercher matériel</w:t>
                       </w:r>
-                      <w:bookmarkEnd w:id="65"/>
+                      <w:bookmarkEnd w:id="69"/>
                     </w:p>
                   </w:txbxContent>
                 </v:textbox>
@@ -7633,12 +7823,12 @@
       <w:pPr>
         <w:pStyle w:val="Titre2"/>
       </w:pPr>
-      <w:bookmarkStart w:id="58" w:name="_Toc100513373"/>
+      <w:bookmarkStart w:id="70" w:name="_Toc100520114"/>
       <w:r>
         <w:lastRenderedPageBreak/>
         <w:t>Supprimer le matériel du stock</w:t>
       </w:r>
-      <w:bookmarkEnd w:id="58"/>
+      <w:bookmarkEnd w:id="70"/>
     </w:p>
     <w:p>
       <w:pPr>
@@ -7783,7 +7973,7 @@
                                 <w:sz w:val="24"/>
                               </w:rPr>
                             </w:pPr>
-                            <w:bookmarkStart w:id="59" w:name="_Toc99349390"/>
+                            <w:bookmarkStart w:id="71" w:name="_Toc100520094"/>
                             <w:r>
                               <w:t xml:space="preserve">Figure </w:t>
                             </w:r>
@@ -7808,7 +7998,7 @@
                             <w:r>
                               <w:t xml:space="preserve"> - Page gestion des stocks - Supprimer matériel</w:t>
                             </w:r>
-                            <w:bookmarkEnd w:id="59"/>
+                            <w:bookmarkEnd w:id="71"/>
                           </w:p>
                         </w:txbxContent>
                       </wps:txbx>
@@ -7837,7 +8027,7 @@
                           <w:sz w:val="24"/>
                         </w:rPr>
                       </w:pPr>
-                      <w:bookmarkStart w:id="68" w:name="_Toc99349390"/>
+                      <w:bookmarkStart w:id="72" w:name="_Toc100520094"/>
                       <w:r>
                         <w:t xml:space="preserve">Figure </w:t>
                       </w:r>
@@ -7862,7 +8052,7 @@
                       <w:r>
                         <w:t xml:space="preserve"> - Page gestion des stocks - Supprimer matériel</w:t>
                       </w:r>
-                      <w:bookmarkEnd w:id="68"/>
+                      <w:bookmarkEnd w:id="72"/>
                     </w:p>
                   </w:txbxContent>
                 </v:textbox>
@@ -7947,12 +8137,12 @@
       <w:pPr>
         <w:pStyle w:val="Titre1"/>
       </w:pPr>
-      <w:bookmarkStart w:id="60" w:name="_Toc100513374"/>
+      <w:bookmarkStart w:id="73" w:name="_Toc100520115"/>
       <w:r>
         <w:lastRenderedPageBreak/>
         <w:t>FENÊTRE CHAT</w:t>
       </w:r>
-      <w:bookmarkEnd w:id="60"/>
+      <w:bookmarkEnd w:id="73"/>
     </w:p>
     <w:p>
       <w:pPr>
@@ -7976,19 +8166,165 @@
         <w:rPr>
           <w:noProof/>
         </w:rPr>
+        <mc:AlternateContent>
+          <mc:Choice Requires="wps">
+            <w:drawing>
+              <wp:anchor distT="0" distB="0" distL="114300" distR="114300" simplePos="0" relativeHeight="251762688" behindDoc="0" locked="0" layoutInCell="1" allowOverlap="1" wp14:anchorId="58AE8921" wp14:editId="00574752">
+                <wp:simplePos x="0" y="0"/>
+                <wp:positionH relativeFrom="column">
+                  <wp:posOffset>795655</wp:posOffset>
+                </wp:positionH>
+                <wp:positionV relativeFrom="paragraph">
+                  <wp:posOffset>6236335</wp:posOffset>
+                </wp:positionV>
+                <wp:extent cx="4378325" cy="635"/>
+                <wp:effectExtent l="0" t="0" r="0" b="0"/>
+                <wp:wrapSquare wrapText="bothSides"/>
+                <wp:docPr id="52" name="Zone de texte 52"/>
+                <wp:cNvGraphicFramePr/>
+                <a:graphic xmlns:a="http://schemas.openxmlformats.org/drawingml/2006/main">
+                  <a:graphicData uri="http://schemas.microsoft.com/office/word/2010/wordprocessingShape">
+                    <wps:wsp>
+                      <wps:cNvSpPr txBox="1"/>
+                      <wps:spPr>
+                        <a:xfrm>
+                          <a:off x="0" y="0"/>
+                          <a:ext cx="4378325" cy="635"/>
+                        </a:xfrm>
+                        <a:prstGeom prst="rect">
+                          <a:avLst/>
+                        </a:prstGeom>
+                        <a:solidFill>
+                          <a:prstClr val="white"/>
+                        </a:solidFill>
+                        <a:ln>
+                          <a:noFill/>
+                        </a:ln>
+                      </wps:spPr>
+                      <wps:txbx>
+                        <w:txbxContent>
+                          <w:p>
+                            <w:pPr>
+                              <w:pStyle w:val="Lgende"/>
+                              <w:jc w:val="center"/>
+                              <w:rPr>
+                                <w:rFonts w:ascii="Century Gothic" w:hAnsi="Century Gothic" w:cs="Aharoni"/>
+                                <w:noProof/>
+                                <w:color w:val="161616"/>
+                                <w:sz w:val="24"/>
+                                <w:shd w:val="clear" w:color="auto" w:fill="FFFFFF"/>
+                              </w:rPr>
+                            </w:pPr>
+                            <w:bookmarkStart w:id="74" w:name="_Toc100520095"/>
+                            <w:r>
+                              <w:t xml:space="preserve">Figure </w:t>
+                            </w:r>
+                            <w:r>
+                              <w:fldChar w:fldCharType="begin"/>
+                            </w:r>
+                            <w:r>
+                              <w:instrText xml:space="preserve"> SEQ Figure \* ARABIC </w:instrText>
+                            </w:r>
+                            <w:r>
+                              <w:fldChar w:fldCharType="separate"/>
+                            </w:r>
+                            <w:r>
+                              <w:rPr>
+                                <w:noProof/>
+                              </w:rPr>
+                              <w:t>16</w:t>
+                            </w:r>
+                            <w:r>
+                              <w:fldChar w:fldCharType="end"/>
+                            </w:r>
+                            <w:r>
+                              <w:t xml:space="preserve"> - Page chats</w:t>
+                            </w:r>
+                            <w:bookmarkEnd w:id="74"/>
+                          </w:p>
+                        </w:txbxContent>
+                      </wps:txbx>
+                      <wps:bodyPr rot="0" spcFirstLastPara="0" vertOverflow="overflow" horzOverflow="overflow" vert="horz" wrap="square" lIns="0" tIns="0" rIns="0" bIns="0" numCol="1" spcCol="0" rtlCol="0" fromWordArt="0" anchor="t" anchorCtr="0" forceAA="0" compatLnSpc="1">
+                        <a:prstTxWarp prst="textNoShape">
+                          <a:avLst/>
+                        </a:prstTxWarp>
+                        <a:spAutoFit/>
+                      </wps:bodyPr>
+                    </wps:wsp>
+                  </a:graphicData>
+                </a:graphic>
+              </wp:anchor>
+            </w:drawing>
+          </mc:Choice>
+          <mc:Fallback>
+            <w:pict>
+              <v:shape w14:anchorId="58AE8921" id="Zone de texte 52" o:spid="_x0000_s1041" type="#_x0000_t202" style="position:absolute;left:0;text-align:left;margin-left:62.65pt;margin-top:491.05pt;width:344.75pt;height:.05pt;z-index:251762688;visibility:visible;mso-wrap-style:square;mso-wrap-distance-left:9pt;mso-wrap-distance-top:0;mso-wrap-distance-right:9pt;mso-wrap-distance-bottom:0;mso-position-horizontal:absolute;mso-position-horizontal-relative:text;mso-position-vertical:absolute;mso-position-vertical-relative:text;v-text-anchor:top" o:gfxdata="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" stroked="f">
+                <v:textbox style="mso-fit-shape-to-text:t" inset="0,0,0,0">
+                  <w:txbxContent>
+                    <w:p>
+                      <w:pPr>
+                        <w:pStyle w:val="Lgende"/>
+                        <w:jc w:val="center"/>
+                        <w:rPr>
+                          <w:rFonts w:ascii="Century Gothic" w:hAnsi="Century Gothic" w:cs="Aharoni"/>
+                          <w:noProof/>
+                          <w:color w:val="161616"/>
+                          <w:sz w:val="24"/>
+                          <w:shd w:val="clear" w:color="auto" w:fill="FFFFFF"/>
+                        </w:rPr>
+                      </w:pPr>
+                      <w:bookmarkStart w:id="75" w:name="_Toc100520095"/>
+                      <w:r>
+                        <w:t xml:space="preserve">Figure </w:t>
+                      </w:r>
+                      <w:r>
+                        <w:fldChar w:fldCharType="begin"/>
+                      </w:r>
+                      <w:r>
+                        <w:instrText xml:space="preserve"> SEQ Figure \* ARABIC </w:instrText>
+                      </w:r>
+                      <w:r>
+                        <w:fldChar w:fldCharType="separate"/>
+                      </w:r>
+                      <w:r>
+                        <w:rPr>
+                          <w:noProof/>
+                        </w:rPr>
+                        <w:t>16</w:t>
+                      </w:r>
+                      <w:r>
+                        <w:fldChar w:fldCharType="end"/>
+                      </w:r>
+                      <w:r>
+                        <w:t xml:space="preserve"> - Page chats</w:t>
+                      </w:r>
+                      <w:bookmarkEnd w:id="75"/>
+                    </w:p>
+                  </w:txbxContent>
+                </v:textbox>
+                <w10:wrap type="square"/>
+              </v:shape>
+            </w:pict>
+          </mc:Fallback>
+        </mc:AlternateContent>
+      </w:r>
+      <w:r>
+        <w:rPr>
+          <w:noProof/>
+        </w:rPr>
         <w:drawing>
-          <wp:anchor distT="0" distB="0" distL="114300" distR="114300" simplePos="0" relativeHeight="251671552" behindDoc="0" locked="0" layoutInCell="1" allowOverlap="1" wp14:anchorId="7CB03FEA" wp14:editId="2849DF78">
+          <wp:anchor distT="0" distB="0" distL="114300" distR="114300" simplePos="0" relativeHeight="251760640" behindDoc="0" locked="0" layoutInCell="1" allowOverlap="1" wp14:anchorId="07CFAFB7" wp14:editId="62927400">
             <wp:simplePos x="0" y="0"/>
             <wp:positionH relativeFrom="margin">
-              <wp:align>left</wp:align>
+              <wp:align>center</wp:align>
             </wp:positionH>
             <wp:positionV relativeFrom="paragraph">
-              <wp:posOffset>12050</wp:posOffset>
+              <wp:posOffset>6985</wp:posOffset>
             </wp:positionV>
-            <wp:extent cx="4865618" cy="6007396"/>
-            <wp:effectExtent l="0" t="0" r="0" b="0"/>
+            <wp:extent cx="4378325" cy="6172200"/>
+            <wp:effectExtent l="0" t="0" r="3175" b="0"/>
             <wp:wrapSquare wrapText="bothSides"/>
-            <wp:docPr id="8" name="Image 8" descr="Une image contenant texte&#10;&#10;Description générée automatiquement"/>
+            <wp:docPr id="51" name="Image 51"/>
             <wp:cNvGraphicFramePr>
               <a:graphicFrameLocks xmlns:a="http://schemas.openxmlformats.org/drawingml/2006/main" noChangeAspect="1"/>
             </wp:cNvGraphicFramePr>
@@ -7996,40 +8332,39 @@
               <a:graphicData uri="http://schemas.openxmlformats.org/drawingml/2006/picture">
                 <pic:pic xmlns:pic="http://schemas.openxmlformats.org/drawingml/2006/picture">
                   <pic:nvPicPr>
-                    <pic:cNvPr id="8" name="Image 8" descr="Une image contenant texte&#10;&#10;Description générée automatiquement"/>
-                    <pic:cNvPicPr>
-                      <a:picLocks noChangeAspect="1" noChangeArrowheads="1"/>
-                    </pic:cNvPicPr>
+                    <pic:cNvPr id="51" name="Image 51"/>
+                    <pic:cNvPicPr/>
                   </pic:nvPicPr>
                   <pic:blipFill>
-                    <a:blip r:embed="rId27">
+                    <a:blip r:embed="rId27" cstate="print">
                       <a:extLst>
                         <a:ext uri="{28A0092B-C50C-407E-A947-70E740481C1C}">
                           <a14:useLocalDpi xmlns:a14="http://schemas.microsoft.com/office/drawing/2010/main" val="0"/>
                         </a:ext>
                       </a:extLst>
                     </a:blip>
-                    <a:srcRect/>
                     <a:stretch>
                       <a:fillRect/>
                     </a:stretch>
                   </pic:blipFill>
-                  <pic:spPr bwMode="auto">
+                  <pic:spPr>
                     <a:xfrm>
                       <a:off x="0" y="0"/>
-                      <a:ext cx="4865618" cy="6007396"/>
+                      <a:ext cx="4378325" cy="6172200"/>
                     </a:xfrm>
                     <a:prstGeom prst="rect">
                       <a:avLst/>
                     </a:prstGeom>
-                    <a:noFill/>
-                    <a:ln>
-                      <a:noFill/>
-                    </a:ln>
                   </pic:spPr>
                 </pic:pic>
               </a:graphicData>
             </a:graphic>
+            <wp14:sizeRelH relativeFrom="margin">
+              <wp14:pctWidth>0</wp14:pctWidth>
+            </wp14:sizeRelH>
+            <wp14:sizeRelV relativeFrom="margin">
+              <wp14:pctHeight>0</wp14:pctHeight>
+            </wp14:sizeRelV>
           </wp:anchor>
         </w:drawing>
       </w:r>
@@ -8116,15 +8451,355 @@
         <w:rPr>
           <w:b/>
           <w:bCs/>
-          <w:color w:val="FF0000"/>
-        </w:rPr>
-        <w:t>CHANGER IMAGE</w:t>
+        </w:rPr>
+        <w:br w:type="page"/>
+      </w:r>
+    </w:p>
+    <w:p>
+      <w:pPr>
+        <w:pStyle w:val="Titre1"/>
+      </w:pPr>
+      <w:bookmarkStart w:id="76" w:name="_Toc99348429"/>
+      <w:bookmarkStart w:id="77" w:name="_Toc100520116"/>
+      <w:r>
+        <w:lastRenderedPageBreak/>
+        <w:t>Fenêtre Foncé</w:t>
+      </w:r>
+      <w:bookmarkEnd w:id="77"/>
+    </w:p>
+    <w:p>
+      <w:pPr>
+        <w:pStyle w:val="Titre2"/>
+      </w:pPr>
+      <w:bookmarkStart w:id="78" w:name="_Toc100520117"/>
+      <w:r>
+        <w:t>Modifier la couleur de fond d’écran</w:t>
+      </w:r>
+      <w:bookmarkEnd w:id="76"/>
+      <w:bookmarkEnd w:id="78"/>
+      <w:r>
+        <w:t xml:space="preserve"> </w:t>
+      </w:r>
+    </w:p>
+    <w:p>
+      <w:pPr>
+        <w:pStyle w:val="Text-st"/>
+      </w:pPr>
+      <w:r>
+        <w:rPr>
+          <w:noProof/>
+          <w:lang w:val="de-CH"/>
+        </w:rPr>
+        <w:drawing>
+          <wp:anchor distT="0" distB="0" distL="114300" distR="114300" simplePos="0" relativeHeight="251765760" behindDoc="0" locked="0" layoutInCell="1" allowOverlap="1" wp14:anchorId="46F30097" wp14:editId="28454FC7">
+            <wp:simplePos x="0" y="0"/>
+            <wp:positionH relativeFrom="column">
+              <wp:posOffset>4745355</wp:posOffset>
+            </wp:positionH>
+            <wp:positionV relativeFrom="paragraph">
+              <wp:posOffset>1270635</wp:posOffset>
+            </wp:positionV>
+            <wp:extent cx="333375" cy="333375"/>
+            <wp:effectExtent l="0" t="0" r="0" b="9525"/>
+            <wp:wrapNone/>
+            <wp:docPr id="54" name="Graphique 54" descr="Index pointant vers la droite vu du côté du dos de la main contour"/>
+            <wp:cNvGraphicFramePr>
+              <a:graphicFrameLocks xmlns:a="http://schemas.openxmlformats.org/drawingml/2006/main" noChangeAspect="1"/>
+            </wp:cNvGraphicFramePr>
+            <a:graphic xmlns:a="http://schemas.openxmlformats.org/drawingml/2006/main">
+              <a:graphicData uri="http://schemas.openxmlformats.org/drawingml/2006/picture">
+                <pic:pic xmlns:pic="http://schemas.openxmlformats.org/drawingml/2006/picture">
+                  <pic:nvPicPr>
+                    <pic:cNvPr id="26" name="Graphique 26" descr="Index pointant vers la droite vu du côté du dos de la main contour"/>
+                    <pic:cNvPicPr/>
+                  </pic:nvPicPr>
+                  <pic:blipFill>
+                    <a:blip r:embed="rId14" cstate="print">
+                      <a:extLst>
+                        <a:ext uri="{28A0092B-C50C-407E-A947-70E740481C1C}">
+                          <a14:useLocalDpi xmlns:a14="http://schemas.microsoft.com/office/drawing/2010/main" val="0"/>
+                        </a:ext>
+                        <a:ext uri="{96DAC541-7B7A-43D3-8B79-37D633B846F1}">
+                          <asvg:svgBlip xmlns:asvg="http://schemas.microsoft.com/office/drawing/2016/SVG/main" r:embed="rId15"/>
+                        </a:ext>
+                      </a:extLst>
+                    </a:blip>
+                    <a:stretch>
+                      <a:fillRect/>
+                    </a:stretch>
+                  </pic:blipFill>
+                  <pic:spPr>
+                    <a:xfrm rot="16200000">
+                      <a:off x="0" y="0"/>
+                      <a:ext cx="333375" cy="333375"/>
+                    </a:xfrm>
+                    <a:prstGeom prst="rect">
+                      <a:avLst/>
+                    </a:prstGeom>
+                  </pic:spPr>
+                </pic:pic>
+              </a:graphicData>
+            </a:graphic>
+            <wp14:sizeRelH relativeFrom="margin">
+              <wp14:pctWidth>0</wp14:pctWidth>
+            </wp14:sizeRelH>
+            <wp14:sizeRelV relativeFrom="margin">
+              <wp14:pctHeight>0</wp14:pctHeight>
+            </wp14:sizeRelV>
+          </wp:anchor>
+        </w:drawing>
+      </w:r>
+      <w:r>
+        <w:t xml:space="preserve">Vous pouvez modifier la couleur de fond d’écran. Vous pouvez passer d’un fond clair à un fond foncé ou vice-versa en cliquant sur le bouton « Foncé » ce situant en haut à droite de votre écran comme montré ci-dessous. </w:t>
+      </w:r>
+    </w:p>
+    <w:p>
+      <w:pPr>
+        <w:pStyle w:val="Text-st"/>
+      </w:pPr>
+      <w:r>
+        <w:rPr>
+          <w:noProof/>
+        </w:rPr>
+        <mc:AlternateContent>
+          <mc:Choice Requires="wps">
+            <w:drawing>
+              <wp:anchor distT="0" distB="0" distL="114300" distR="114300" simplePos="0" relativeHeight="251770880" behindDoc="1" locked="0" layoutInCell="1" allowOverlap="1" wp14:anchorId="3630A2F2" wp14:editId="03DED36C">
+                <wp:simplePos x="0" y="0"/>
+                <wp:positionH relativeFrom="column">
+                  <wp:posOffset>0</wp:posOffset>
+                </wp:positionH>
+                <wp:positionV relativeFrom="paragraph">
+                  <wp:posOffset>560705</wp:posOffset>
+                </wp:positionV>
+                <wp:extent cx="5663565" cy="635"/>
+                <wp:effectExtent l="0" t="0" r="0" b="0"/>
+                <wp:wrapNone/>
+                <wp:docPr id="56" name="Zone de texte 56"/>
+                <wp:cNvGraphicFramePr/>
+                <a:graphic xmlns:a="http://schemas.openxmlformats.org/drawingml/2006/main">
+                  <a:graphicData uri="http://schemas.microsoft.com/office/word/2010/wordprocessingShape">
+                    <wps:wsp>
+                      <wps:cNvSpPr txBox="1"/>
+                      <wps:spPr>
+                        <a:xfrm>
+                          <a:off x="0" y="0"/>
+                          <a:ext cx="5663565" cy="635"/>
+                        </a:xfrm>
+                        <a:prstGeom prst="rect">
+                          <a:avLst/>
+                        </a:prstGeom>
+                        <a:solidFill>
+                          <a:prstClr val="white"/>
+                        </a:solidFill>
+                        <a:ln>
+                          <a:noFill/>
+                        </a:ln>
+                      </wps:spPr>
+                      <wps:txbx>
+                        <w:txbxContent>
+                          <w:p>
+                            <w:pPr>
+                              <w:pStyle w:val="Lgende"/>
+                              <w:jc w:val="center"/>
+                              <w:rPr>
+                                <w:rFonts w:ascii="Century Gothic" w:hAnsi="Century Gothic" w:cs="Aharoni"/>
+                                <w:b/>
+                                <w:bCs/>
+                                <w:noProof/>
+                                <w:color w:val="FF0000"/>
+                                <w:sz w:val="24"/>
+                                <w:shd w:val="clear" w:color="auto" w:fill="FFFFFF"/>
+                              </w:rPr>
+                            </w:pPr>
+                            <w:bookmarkStart w:id="79" w:name="_Toc100520096"/>
+                            <w:r>
+                              <w:t xml:space="preserve">Figure </w:t>
+                            </w:r>
+                            <w:r>
+                              <w:fldChar w:fldCharType="begin"/>
+                            </w:r>
+                            <w:r>
+                              <w:instrText xml:space="preserve"> SEQ Figure \* ARABIC </w:instrText>
+                            </w:r>
+                            <w:r>
+                              <w:fldChar w:fldCharType="separate"/>
+                            </w:r>
+                            <w:r>
+                              <w:rPr>
+                                <w:noProof/>
+                              </w:rPr>
+                              <w:t>17</w:t>
+                            </w:r>
+                            <w:r>
+                              <w:fldChar w:fldCharType="end"/>
+                            </w:r>
+                            <w:r>
+                              <w:t xml:space="preserve"> - Fenêtre foncé</w:t>
+                            </w:r>
+                            <w:bookmarkEnd w:id="79"/>
+                          </w:p>
+                        </w:txbxContent>
+                      </wps:txbx>
+                      <wps:bodyPr rot="0" spcFirstLastPara="0" vertOverflow="overflow" horzOverflow="overflow" vert="horz" wrap="square" lIns="0" tIns="0" rIns="0" bIns="0" numCol="1" spcCol="0" rtlCol="0" fromWordArt="0" anchor="t" anchorCtr="0" forceAA="0" compatLnSpc="1">
+                        <a:prstTxWarp prst="textNoShape">
+                          <a:avLst/>
+                        </a:prstTxWarp>
+                        <a:spAutoFit/>
+                      </wps:bodyPr>
+                    </wps:wsp>
+                  </a:graphicData>
+                </a:graphic>
+              </wp:anchor>
+            </w:drawing>
+          </mc:Choice>
+          <mc:Fallback>
+            <w:pict>
+              <v:shape w14:anchorId="3630A2F2" id="Zone de texte 56" o:spid="_x0000_s1042" type="#_x0000_t202" style="position:absolute;left:0;text-align:left;margin-left:0;margin-top:44.15pt;width:445.95pt;height:.05pt;z-index:-251545600;visibility:visible;mso-wrap-style:square;mso-wrap-distance-left:9pt;mso-wrap-distance-top:0;mso-wrap-distance-right:9pt;mso-wrap-distance-bottom:0;mso-position-horizontal:absolute;mso-position-horizontal-relative:text;mso-position-vertical:absolute;mso-position-vertical-relative:text;v-text-anchor:top" o:gfxdata="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" stroked="f">
+                <v:textbox style="mso-fit-shape-to-text:t" inset="0,0,0,0">
+                  <w:txbxContent>
+                    <w:p>
+                      <w:pPr>
+                        <w:pStyle w:val="Lgende"/>
+                        <w:jc w:val="center"/>
+                        <w:rPr>
+                          <w:rFonts w:ascii="Century Gothic" w:hAnsi="Century Gothic" w:cs="Aharoni"/>
+                          <w:b/>
+                          <w:bCs/>
+                          <w:noProof/>
+                          <w:color w:val="FF0000"/>
+                          <w:sz w:val="24"/>
+                          <w:shd w:val="clear" w:color="auto" w:fill="FFFFFF"/>
+                        </w:rPr>
+                      </w:pPr>
+                      <w:bookmarkStart w:id="80" w:name="_Toc100520096"/>
+                      <w:r>
+                        <w:t xml:space="preserve">Figure </w:t>
+                      </w:r>
+                      <w:r>
+                        <w:fldChar w:fldCharType="begin"/>
+                      </w:r>
+                      <w:r>
+                        <w:instrText xml:space="preserve"> SEQ Figure \* ARABIC </w:instrText>
+                      </w:r>
+                      <w:r>
+                        <w:fldChar w:fldCharType="separate"/>
+                      </w:r>
+                      <w:r>
+                        <w:rPr>
+                          <w:noProof/>
+                        </w:rPr>
+                        <w:t>17</w:t>
+                      </w:r>
+                      <w:r>
+                        <w:fldChar w:fldCharType="end"/>
+                      </w:r>
+                      <w:r>
+                        <w:t xml:space="preserve"> - Fenêtre foncé</w:t>
+                      </w:r>
+                      <w:bookmarkEnd w:id="80"/>
+                    </w:p>
+                  </w:txbxContent>
+                </v:textbox>
+              </v:shape>
+            </w:pict>
+          </mc:Fallback>
+        </mc:AlternateContent>
       </w:r>
       <w:r>
         <w:rPr>
           <w:b/>
           <w:bCs/>
-        </w:rPr>
+          <w:noProof/>
+          <w:color w:val="FF0000"/>
+        </w:rPr>
+        <w:drawing>
+          <wp:anchor distT="0" distB="0" distL="114300" distR="114300" simplePos="0" relativeHeight="251768832" behindDoc="1" locked="0" layoutInCell="1" allowOverlap="1" wp14:anchorId="3A2F6281" wp14:editId="18051B02">
+            <wp:simplePos x="0" y="0"/>
+            <wp:positionH relativeFrom="margin">
+              <wp:align>left</wp:align>
+            </wp:positionH>
+            <wp:positionV relativeFrom="paragraph">
+              <wp:posOffset>103505</wp:posOffset>
+            </wp:positionV>
+            <wp:extent cx="5663565" cy="400050"/>
+            <wp:effectExtent l="0" t="0" r="0" b="0"/>
+            <wp:wrapNone/>
+            <wp:docPr id="55" name="Image 55"/>
+            <wp:cNvGraphicFramePr>
+              <a:graphicFrameLocks xmlns:a="http://schemas.openxmlformats.org/drawingml/2006/main" noChangeAspect="1"/>
+            </wp:cNvGraphicFramePr>
+            <a:graphic xmlns:a="http://schemas.openxmlformats.org/drawingml/2006/main">
+              <a:graphicData uri="http://schemas.openxmlformats.org/drawingml/2006/picture">
+                <pic:pic xmlns:pic="http://schemas.openxmlformats.org/drawingml/2006/picture">
+                  <pic:nvPicPr>
+                    <pic:cNvPr id="1" name=""/>
+                    <pic:cNvPicPr/>
+                  </pic:nvPicPr>
+                  <pic:blipFill rotWithShape="1">
+                    <a:blip r:embed="rId17">
+                      <a:extLst>
+                        <a:ext uri="{28A0092B-C50C-407E-A947-70E740481C1C}">
+                          <a14:useLocalDpi xmlns:a14="http://schemas.microsoft.com/office/drawing/2010/main" val="0"/>
+                        </a:ext>
+                      </a:extLst>
+                    </a:blip>
+                    <a:srcRect b="89568"/>
+                    <a:stretch/>
+                  </pic:blipFill>
+                  <pic:spPr bwMode="auto">
+                    <a:xfrm>
+                      <a:off x="0" y="0"/>
+                      <a:ext cx="5663565" cy="400050"/>
+                    </a:xfrm>
+                    <a:prstGeom prst="rect">
+                      <a:avLst/>
+                    </a:prstGeom>
+                    <a:ln>
+                      <a:noFill/>
+                    </a:ln>
+                    <a:extLst>
+                      <a:ext uri="{53640926-AAD7-44D8-BBD7-CCE9431645EC}">
+                        <a14:shadowObscured xmlns:a14="http://schemas.microsoft.com/office/drawing/2010/main"/>
+                      </a:ext>
+                    </a:extLst>
+                  </pic:spPr>
+                </pic:pic>
+              </a:graphicData>
+            </a:graphic>
+            <wp14:sizeRelH relativeFrom="margin">
+              <wp14:pctWidth>0</wp14:pctWidth>
+            </wp14:sizeRelH>
+            <wp14:sizeRelV relativeFrom="margin">
+              <wp14:pctHeight>0</wp14:pctHeight>
+            </wp14:sizeRelV>
+          </wp:anchor>
+        </w:drawing>
+      </w:r>
+    </w:p>
+    <w:p>
+      <w:pPr>
+        <w:jc w:val="left"/>
+      </w:pPr>
+    </w:p>
+    <w:p>
+      <w:pPr>
+        <w:jc w:val="left"/>
+      </w:pPr>
+    </w:p>
+    <w:p>
+      <w:pPr>
+        <w:jc w:val="left"/>
+        <w:rPr>
+          <w:rFonts w:ascii="Century Gothic" w:eastAsiaTheme="majorEastAsia" w:hAnsi="Century Gothic" w:cstheme="majorBidi"/>
+          <w:caps/>
+          <w:color w:val="2F5496" w:themeColor="accent1" w:themeShade="BF"/>
+          <w:spacing w:val="10"/>
+          <w:sz w:val="44"/>
+          <w:szCs w:val="32"/>
+        </w:rPr>
+      </w:pPr>
+      <w:r>
         <w:br w:type="page"/>
       </w:r>
     </w:p>
@@ -8132,7 +8807,7 @@
       <w:pPr>
         <w:pStyle w:val="Titre1"/>
       </w:pPr>
-      <w:bookmarkStart w:id="61" w:name="_Toc100513375"/>
+      <w:bookmarkStart w:id="81" w:name="_Toc100520118"/>
       <w:r>
         <w:lastRenderedPageBreak/>
         <w:t xml:space="preserve">FENÊTRE </w:t>
@@ -8143,7 +8818,7 @@
         </w:rPr>
         <w:t>DÉCONNEXION</w:t>
       </w:r>
-      <w:bookmarkEnd w:id="61"/>
+      <w:bookmarkEnd w:id="81"/>
     </w:p>
     <w:p>
       <w:pPr>
@@ -8275,7 +8950,7 @@
                                 <w:lang w:val="de-CH"/>
                               </w:rPr>
                             </w:pPr>
-                            <w:bookmarkStart w:id="62" w:name="_Toc99349391"/>
+                            <w:bookmarkStart w:id="82" w:name="_Toc100520097"/>
                             <w:r>
                               <w:t xml:space="preserve">Figure </w:t>
                             </w:r>
@@ -8292,7 +8967,7 @@
                               <w:rPr>
                                 <w:noProof/>
                               </w:rPr>
-                              <w:t>16</w:t>
+                              <w:t>18</w:t>
                             </w:r>
                             <w:r>
                               <w:fldChar w:fldCharType="end"/>
@@ -8300,7 +8975,7 @@
                             <w:r>
                               <w:t xml:space="preserve"> - Page principale - Déconnexion</w:t>
                             </w:r>
-                            <w:bookmarkEnd w:id="62"/>
+                            <w:bookmarkEnd w:id="82"/>
                           </w:p>
                         </w:txbxContent>
                       </wps:txbx>
@@ -8318,7 +8993,7 @@
           </mc:Choice>
           <mc:Fallback>
             <w:pict>
-              <v:shape w14:anchorId="2E719A8A" id="Zone de texte 48" o:spid="_x0000_s1041" type="#_x0000_t202" style="position:absolute;left:0;text-align:left;margin-left:0;margin-top:332.2pt;width:445.95pt;height:.05pt;z-index:251731968;visibility:visible;mso-wrap-style:square;mso-wrap-distance-left:9pt;mso-wrap-distance-top:0;mso-wrap-distance-right:9pt;mso-wrap-distance-bottom:0;mso-position-horizontal:absolute;mso-position-horizontal-relative:text;mso-position-vertical:absolute;mso-position-vertical-relative:text;v-text-anchor:top" o:gfxdata="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" stroked="f">
+              <v:shape w14:anchorId="2E719A8A" id="Zone de texte 48" o:spid="_x0000_s1043" type="#_x0000_t202" style="position:absolute;left:0;text-align:left;margin-left:0;margin-top:332.2pt;width:445.95pt;height:.05pt;z-index:251731968;visibility:visible;mso-wrap-style:square;mso-wrap-distance-left:9pt;mso-wrap-distance-top:0;mso-wrap-distance-right:9pt;mso-wrap-distance-bottom:0;mso-position-horizontal:absolute;mso-position-horizontal-relative:text;mso-position-vertical:absolute;mso-position-vertical-relative:text;v-text-anchor:top" o:gfxdata="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" stroked="f">
                 <v:textbox style="mso-fit-shape-to-text:t" inset="0,0,0,0">
                   <w:txbxContent>
                     <w:p>
@@ -8331,7 +9006,7 @@
                           <w:lang w:val="de-CH"/>
                         </w:rPr>
                       </w:pPr>
-                      <w:bookmarkStart w:id="72" w:name="_Toc99349391"/>
+                      <w:bookmarkStart w:id="83" w:name="_Toc100520097"/>
                       <w:r>
                         <w:t xml:space="preserve">Figure </w:t>
                       </w:r>
@@ -8348,7 +9023,7 @@
                         <w:rPr>
                           <w:noProof/>
                         </w:rPr>
-                        <w:t>16</w:t>
+                        <w:t>18</w:t>
                       </w:r>
                       <w:r>
                         <w:fldChar w:fldCharType="end"/>
@@ -8356,7 +9031,7 @@
                       <w:r>
                         <w:t xml:space="preserve"> - Page principale - Déconnexion</w:t>
                       </w:r>
-                      <w:bookmarkEnd w:id="72"/>
+                      <w:bookmarkEnd w:id="83"/>
                     </w:p>
                   </w:txbxContent>
                 </v:textbox>
@@ -8468,7 +9143,7 @@
           <w:shd w:val="clear" w:color="auto" w:fill="FFFFFF"/>
         </w:rPr>
       </w:pPr>
-      <w:bookmarkStart w:id="63" w:name="_Toc100513376"/>
+      <w:bookmarkStart w:id="84" w:name="_Toc100520119"/>
       <w:r>
         <w:rPr>
           <w:shd w:val="clear" w:color="auto" w:fill="FFFFFF"/>
@@ -8476,7 +9151,1195 @@
         <w:lastRenderedPageBreak/>
         <w:t>Liste des figures</w:t>
       </w:r>
-      <w:bookmarkEnd w:id="63"/>
+      <w:bookmarkEnd w:id="84"/>
+    </w:p>
+    <w:p>
+      <w:pPr>
+        <w:pStyle w:val="TM2"/>
+        <w:rPr>
+          <w:rStyle w:val="Lienhypertexte"/>
+        </w:rPr>
+      </w:pPr>
+      <w:r>
+        <w:rPr>
+          <w:rStyle w:val="Lienhypertexte"/>
+        </w:rPr>
+        <w:fldChar w:fldCharType="begin"/>
+      </w:r>
+      <w:r>
+        <w:rPr>
+          <w:rStyle w:val="Lienhypertexte"/>
+        </w:rPr>
+        <w:instrText xml:space="preserve"> TOC \h \z \c "Figure" </w:instrText>
+      </w:r>
+      <w:r>
+        <w:rPr>
+          <w:rStyle w:val="Lienhypertexte"/>
+        </w:rPr>
+        <w:fldChar w:fldCharType="separate"/>
+      </w:r>
+      <w:hyperlink r:id="rId28" w:anchor="_Toc100520080" w:history="1">
+        <w:r>
+          <w:rPr>
+            <w:rStyle w:val="Lienhypertexte"/>
+            <w:noProof/>
+          </w:rPr>
+          <w:t>Figure 1 - Page Login</w:t>
+        </w:r>
+        <w:r>
+          <w:rPr>
+            <w:rStyle w:val="Lienhypertexte"/>
+            <w:webHidden/>
+          </w:rPr>
+          <w:tab/>
+        </w:r>
+        <w:r>
+          <w:rPr>
+            <w:rStyle w:val="Lienhypertexte"/>
+            <w:webHidden/>
+          </w:rPr>
+          <w:fldChar w:fldCharType="begin"/>
+        </w:r>
+        <w:r>
+          <w:rPr>
+            <w:rStyle w:val="Lienhypertexte"/>
+            <w:webHidden/>
+          </w:rPr>
+          <w:instrText xml:space="preserve"> PAGEREF _Toc100520080 \h </w:instrText>
+        </w:r>
+        <w:r>
+          <w:rPr>
+            <w:rStyle w:val="Lienhypertexte"/>
+            <w:webHidden/>
+          </w:rPr>
+        </w:r>
+        <w:r>
+          <w:rPr>
+            <w:rStyle w:val="Lienhypertexte"/>
+            <w:webHidden/>
+          </w:rPr>
+          <w:fldChar w:fldCharType="separate"/>
+        </w:r>
+        <w:r>
+          <w:rPr>
+            <w:rStyle w:val="Lienhypertexte"/>
+            <w:webHidden/>
+          </w:rPr>
+          <w:t>4</w:t>
+        </w:r>
+        <w:r>
+          <w:rPr>
+            <w:rStyle w:val="Lienhypertexte"/>
+            <w:webHidden/>
+          </w:rPr>
+          <w:fldChar w:fldCharType="end"/>
+        </w:r>
+      </w:hyperlink>
+    </w:p>
+    <w:p>
+      <w:pPr>
+        <w:pStyle w:val="TM2"/>
+        <w:rPr>
+          <w:rStyle w:val="Lienhypertexte"/>
+        </w:rPr>
+      </w:pPr>
+      <w:hyperlink r:id="rId29" w:anchor="_Toc100520081" w:history="1">
+        <w:r>
+          <w:rPr>
+            <w:rStyle w:val="Lienhypertexte"/>
+            <w:noProof/>
+          </w:rPr>
+          <w:t>Figure 2 - Login en tant qu'administrateur</w:t>
+        </w:r>
+        <w:r>
+          <w:rPr>
+            <w:rStyle w:val="Lienhypertexte"/>
+            <w:webHidden/>
+          </w:rPr>
+          <w:tab/>
+        </w:r>
+        <w:r>
+          <w:rPr>
+            <w:rStyle w:val="Lienhypertexte"/>
+            <w:webHidden/>
+          </w:rPr>
+          <w:fldChar w:fldCharType="begin"/>
+        </w:r>
+        <w:r>
+          <w:rPr>
+            <w:rStyle w:val="Lienhypertexte"/>
+            <w:webHidden/>
+          </w:rPr>
+          <w:instrText xml:space="preserve"> PAGEREF _Toc100520081 \h </w:instrText>
+        </w:r>
+        <w:r>
+          <w:rPr>
+            <w:rStyle w:val="Lienhypertexte"/>
+            <w:webHidden/>
+          </w:rPr>
+        </w:r>
+        <w:r>
+          <w:rPr>
+            <w:rStyle w:val="Lienhypertexte"/>
+            <w:webHidden/>
+          </w:rPr>
+          <w:fldChar w:fldCharType="separate"/>
+        </w:r>
+        <w:r>
+          <w:rPr>
+            <w:rStyle w:val="Lienhypertexte"/>
+            <w:webHidden/>
+          </w:rPr>
+          <w:t>5</w:t>
+        </w:r>
+        <w:r>
+          <w:rPr>
+            <w:rStyle w:val="Lienhypertexte"/>
+            <w:webHidden/>
+          </w:rPr>
+          <w:fldChar w:fldCharType="end"/>
+        </w:r>
+      </w:hyperlink>
+    </w:p>
+    <w:p>
+      <w:pPr>
+        <w:pStyle w:val="TM2"/>
+        <w:rPr>
+          <w:rStyle w:val="Lienhypertexte"/>
+        </w:rPr>
+      </w:pPr>
+      <w:hyperlink r:id="rId30" w:anchor="_Toc100520082" w:history="1">
+        <w:r>
+          <w:rPr>
+            <w:rStyle w:val="Lienhypertexte"/>
+            <w:noProof/>
+          </w:rPr>
+          <w:t>Figure 3 - Formulaire du mot de passe oublié</w:t>
+        </w:r>
+        <w:r>
+          <w:rPr>
+            <w:rStyle w:val="Lienhypertexte"/>
+            <w:webHidden/>
+          </w:rPr>
+          <w:tab/>
+        </w:r>
+        <w:r>
+          <w:rPr>
+            <w:rStyle w:val="Lienhypertexte"/>
+            <w:webHidden/>
+          </w:rPr>
+          <w:fldChar w:fldCharType="begin"/>
+        </w:r>
+        <w:r>
+          <w:rPr>
+            <w:rStyle w:val="Lienhypertexte"/>
+            <w:webHidden/>
+          </w:rPr>
+          <w:instrText xml:space="preserve"> PAGEREF _Toc100520082 \h </w:instrText>
+        </w:r>
+        <w:r>
+          <w:rPr>
+            <w:rStyle w:val="Lienhypertexte"/>
+            <w:webHidden/>
+          </w:rPr>
+        </w:r>
+        <w:r>
+          <w:rPr>
+            <w:rStyle w:val="Lienhypertexte"/>
+            <w:webHidden/>
+          </w:rPr>
+          <w:fldChar w:fldCharType="separate"/>
+        </w:r>
+        <w:r>
+          <w:rPr>
+            <w:rStyle w:val="Lienhypertexte"/>
+            <w:webHidden/>
+          </w:rPr>
+          <w:t>6</w:t>
+        </w:r>
+        <w:r>
+          <w:rPr>
+            <w:rStyle w:val="Lienhypertexte"/>
+            <w:webHidden/>
+          </w:rPr>
+          <w:fldChar w:fldCharType="end"/>
+        </w:r>
+      </w:hyperlink>
+    </w:p>
+    <w:p>
+      <w:pPr>
+        <w:pStyle w:val="TM2"/>
+        <w:rPr>
+          <w:rStyle w:val="Lienhypertexte"/>
+        </w:rPr>
+      </w:pPr>
+      <w:hyperlink r:id="rId31" w:anchor="_Toc100520083" w:history="1">
+        <w:r>
+          <w:rPr>
+            <w:rStyle w:val="Lienhypertexte"/>
+            <w:noProof/>
+          </w:rPr>
+          <w:t>Figure 4 - Page principale</w:t>
+        </w:r>
+        <w:r>
+          <w:rPr>
+            <w:rStyle w:val="Lienhypertexte"/>
+            <w:webHidden/>
+          </w:rPr>
+          <w:tab/>
+        </w:r>
+        <w:r>
+          <w:rPr>
+            <w:rStyle w:val="Lienhypertexte"/>
+            <w:webHidden/>
+          </w:rPr>
+          <w:fldChar w:fldCharType="begin"/>
+        </w:r>
+        <w:r>
+          <w:rPr>
+            <w:rStyle w:val="Lienhypertexte"/>
+            <w:webHidden/>
+          </w:rPr>
+          <w:instrText xml:space="preserve"> PAGEREF _Toc100520083 \h </w:instrText>
+        </w:r>
+        <w:r>
+          <w:rPr>
+            <w:rStyle w:val="Lienhypertexte"/>
+            <w:webHidden/>
+          </w:rPr>
+        </w:r>
+        <w:r>
+          <w:rPr>
+            <w:rStyle w:val="Lienhypertexte"/>
+            <w:webHidden/>
+          </w:rPr>
+          <w:fldChar w:fldCharType="separate"/>
+        </w:r>
+        <w:r>
+          <w:rPr>
+            <w:rStyle w:val="Lienhypertexte"/>
+            <w:webHidden/>
+          </w:rPr>
+          <w:t>8</w:t>
+        </w:r>
+        <w:r>
+          <w:rPr>
+            <w:rStyle w:val="Lienhypertexte"/>
+            <w:webHidden/>
+          </w:rPr>
+          <w:fldChar w:fldCharType="end"/>
+        </w:r>
+      </w:hyperlink>
+    </w:p>
+    <w:p>
+      <w:pPr>
+        <w:pStyle w:val="TM2"/>
+        <w:rPr>
+          <w:rStyle w:val="Lienhypertexte"/>
+        </w:rPr>
+      </w:pPr>
+      <w:hyperlink r:id="rId32" w:anchor="_Toc100520084" w:history="1">
+        <w:r>
+          <w:rPr>
+            <w:rStyle w:val="Lienhypertexte"/>
+            <w:noProof/>
+          </w:rPr>
+          <w:t>Figure 5 - Page principale - Ajouter un client</w:t>
+        </w:r>
+        <w:r>
+          <w:rPr>
+            <w:rStyle w:val="Lienhypertexte"/>
+            <w:webHidden/>
+          </w:rPr>
+          <w:tab/>
+        </w:r>
+        <w:r>
+          <w:rPr>
+            <w:rStyle w:val="Lienhypertexte"/>
+            <w:webHidden/>
+          </w:rPr>
+          <w:fldChar w:fldCharType="begin"/>
+        </w:r>
+        <w:r>
+          <w:rPr>
+            <w:rStyle w:val="Lienhypertexte"/>
+            <w:webHidden/>
+          </w:rPr>
+          <w:instrText xml:space="preserve"> PAGEREF _Toc100520084 \h </w:instrText>
+        </w:r>
+        <w:r>
+          <w:rPr>
+            <w:rStyle w:val="Lienhypertexte"/>
+            <w:webHidden/>
+          </w:rPr>
+        </w:r>
+        <w:r>
+          <w:rPr>
+            <w:rStyle w:val="Lienhypertexte"/>
+            <w:webHidden/>
+          </w:rPr>
+          <w:fldChar w:fldCharType="separate"/>
+        </w:r>
+        <w:r>
+          <w:rPr>
+            <w:rStyle w:val="Lienhypertexte"/>
+            <w:webHidden/>
+          </w:rPr>
+          <w:t>9</w:t>
+        </w:r>
+        <w:r>
+          <w:rPr>
+            <w:rStyle w:val="Lienhypertexte"/>
+            <w:webHidden/>
+          </w:rPr>
+          <w:fldChar w:fldCharType="end"/>
+        </w:r>
+      </w:hyperlink>
+    </w:p>
+    <w:p>
+      <w:pPr>
+        <w:pStyle w:val="TM2"/>
+        <w:rPr>
+          <w:rStyle w:val="Lienhypertexte"/>
+        </w:rPr>
+      </w:pPr>
+      <w:hyperlink r:id="rId33" w:anchor="_Toc100520085" w:history="1">
+        <w:r>
+          <w:rPr>
+            <w:rStyle w:val="Lienhypertexte"/>
+            <w:noProof/>
+          </w:rPr>
+          <w:t>Figure 6 - Formulaire ajout client</w:t>
+        </w:r>
+        <w:r>
+          <w:rPr>
+            <w:rStyle w:val="Lienhypertexte"/>
+            <w:webHidden/>
+          </w:rPr>
+          <w:tab/>
+        </w:r>
+        <w:r>
+          <w:rPr>
+            <w:rStyle w:val="Lienhypertexte"/>
+            <w:webHidden/>
+          </w:rPr>
+          <w:fldChar w:fldCharType="begin"/>
+        </w:r>
+        <w:r>
+          <w:rPr>
+            <w:rStyle w:val="Lienhypertexte"/>
+            <w:webHidden/>
+          </w:rPr>
+          <w:instrText xml:space="preserve"> PAGEREF _Toc100520085 \h </w:instrText>
+        </w:r>
+        <w:r>
+          <w:rPr>
+            <w:rStyle w:val="Lienhypertexte"/>
+            <w:webHidden/>
+          </w:rPr>
+        </w:r>
+        <w:r>
+          <w:rPr>
+            <w:rStyle w:val="Lienhypertexte"/>
+            <w:webHidden/>
+          </w:rPr>
+          <w:fldChar w:fldCharType="separate"/>
+        </w:r>
+        <w:r>
+          <w:rPr>
+            <w:rStyle w:val="Lienhypertexte"/>
+            <w:webHidden/>
+          </w:rPr>
+          <w:t>10</w:t>
+        </w:r>
+        <w:r>
+          <w:rPr>
+            <w:rStyle w:val="Lienhypertexte"/>
+            <w:webHidden/>
+          </w:rPr>
+          <w:fldChar w:fldCharType="end"/>
+        </w:r>
+      </w:hyperlink>
+    </w:p>
+    <w:p>
+      <w:pPr>
+        <w:pStyle w:val="TM2"/>
+        <w:rPr>
+          <w:rStyle w:val="Lienhypertexte"/>
+        </w:rPr>
+      </w:pPr>
+      <w:hyperlink r:id="rId34" w:anchor="_Toc100520086" w:history="1">
+        <w:r>
+          <w:rPr>
+            <w:rStyle w:val="Lienhypertexte"/>
+            <w:noProof/>
+          </w:rPr>
+          <w:t>Figure 7 - Page principale - Informations client</w:t>
+        </w:r>
+        <w:r>
+          <w:rPr>
+            <w:rStyle w:val="Lienhypertexte"/>
+            <w:webHidden/>
+          </w:rPr>
+          <w:tab/>
+        </w:r>
+        <w:r>
+          <w:rPr>
+            <w:rStyle w:val="Lienhypertexte"/>
+            <w:webHidden/>
+          </w:rPr>
+          <w:fldChar w:fldCharType="begin"/>
+        </w:r>
+        <w:r>
+          <w:rPr>
+            <w:rStyle w:val="Lienhypertexte"/>
+            <w:webHidden/>
+          </w:rPr>
+          <w:instrText xml:space="preserve"> PAGEREF _Toc100520086 \h </w:instrText>
+        </w:r>
+        <w:r>
+          <w:rPr>
+            <w:rStyle w:val="Lienhypertexte"/>
+            <w:webHidden/>
+          </w:rPr>
+        </w:r>
+        <w:r>
+          <w:rPr>
+            <w:rStyle w:val="Lienhypertexte"/>
+            <w:webHidden/>
+          </w:rPr>
+          <w:fldChar w:fldCharType="separate"/>
+        </w:r>
+        <w:r>
+          <w:rPr>
+            <w:rStyle w:val="Lienhypertexte"/>
+            <w:webHidden/>
+          </w:rPr>
+          <w:t>11</w:t>
+        </w:r>
+        <w:r>
+          <w:rPr>
+            <w:rStyle w:val="Lienhypertexte"/>
+            <w:webHidden/>
+          </w:rPr>
+          <w:fldChar w:fldCharType="end"/>
+        </w:r>
+      </w:hyperlink>
+    </w:p>
+    <w:p>
+      <w:pPr>
+        <w:pStyle w:val="TM2"/>
+        <w:rPr>
+          <w:rStyle w:val="Lienhypertexte"/>
+        </w:rPr>
+      </w:pPr>
+      <w:hyperlink r:id="rId35" w:anchor="_Toc100520087" w:history="1">
+        <w:r>
+          <w:rPr>
+            <w:rStyle w:val="Lienhypertexte"/>
+            <w:noProof/>
+          </w:rPr>
+          <w:t>Figure 8 - Formulaire modifier client</w:t>
+        </w:r>
+        <w:r>
+          <w:rPr>
+            <w:rStyle w:val="Lienhypertexte"/>
+            <w:webHidden/>
+          </w:rPr>
+          <w:tab/>
+        </w:r>
+        <w:r>
+          <w:rPr>
+            <w:rStyle w:val="Lienhypertexte"/>
+            <w:webHidden/>
+          </w:rPr>
+          <w:fldChar w:fldCharType="begin"/>
+        </w:r>
+        <w:r>
+          <w:rPr>
+            <w:rStyle w:val="Lienhypertexte"/>
+            <w:webHidden/>
+          </w:rPr>
+          <w:instrText xml:space="preserve"> PAGEREF _Toc100520087 \h </w:instrText>
+        </w:r>
+        <w:r>
+          <w:rPr>
+            <w:rStyle w:val="Lienhypertexte"/>
+            <w:webHidden/>
+          </w:rPr>
+        </w:r>
+        <w:r>
+          <w:rPr>
+            <w:rStyle w:val="Lienhypertexte"/>
+            <w:webHidden/>
+          </w:rPr>
+          <w:fldChar w:fldCharType="separate"/>
+        </w:r>
+        <w:r>
+          <w:rPr>
+            <w:rStyle w:val="Lienhypertexte"/>
+            <w:webHidden/>
+          </w:rPr>
+          <w:t>12</w:t>
+        </w:r>
+        <w:r>
+          <w:rPr>
+            <w:rStyle w:val="Lienhypertexte"/>
+            <w:webHidden/>
+          </w:rPr>
+          <w:fldChar w:fldCharType="end"/>
+        </w:r>
+      </w:hyperlink>
+    </w:p>
+    <w:p>
+      <w:pPr>
+        <w:pStyle w:val="TM2"/>
+        <w:rPr>
+          <w:rStyle w:val="Lienhypertexte"/>
+        </w:rPr>
+      </w:pPr>
+      <w:hyperlink r:id="rId36" w:anchor="_Toc100520088" w:history="1">
+        <w:r>
+          <w:rPr>
+            <w:rStyle w:val="Lienhypertexte"/>
+            <w:noProof/>
+          </w:rPr>
+          <w:t>Figure 9 - Formulaire Projet</w:t>
+        </w:r>
+        <w:r>
+          <w:rPr>
+            <w:rStyle w:val="Lienhypertexte"/>
+            <w:webHidden/>
+          </w:rPr>
+          <w:tab/>
+        </w:r>
+        <w:r>
+          <w:rPr>
+            <w:rStyle w:val="Lienhypertexte"/>
+            <w:webHidden/>
+          </w:rPr>
+          <w:fldChar w:fldCharType="begin"/>
+        </w:r>
+        <w:r>
+          <w:rPr>
+            <w:rStyle w:val="Lienhypertexte"/>
+            <w:webHidden/>
+          </w:rPr>
+          <w:instrText xml:space="preserve"> PAGEREF _Toc100520088 \h </w:instrText>
+        </w:r>
+        <w:r>
+          <w:rPr>
+            <w:rStyle w:val="Lienhypertexte"/>
+            <w:webHidden/>
+          </w:rPr>
+        </w:r>
+        <w:r>
+          <w:rPr>
+            <w:rStyle w:val="Lienhypertexte"/>
+            <w:webHidden/>
+          </w:rPr>
+          <w:fldChar w:fldCharType="separate"/>
+        </w:r>
+        <w:r>
+          <w:rPr>
+            <w:rStyle w:val="Lienhypertexte"/>
+            <w:webHidden/>
+          </w:rPr>
+          <w:t>13</w:t>
+        </w:r>
+        <w:r>
+          <w:rPr>
+            <w:rStyle w:val="Lienhypertexte"/>
+            <w:webHidden/>
+          </w:rPr>
+          <w:fldChar w:fldCharType="end"/>
+        </w:r>
+      </w:hyperlink>
+    </w:p>
+    <w:p>
+      <w:pPr>
+        <w:pStyle w:val="TM2"/>
+        <w:rPr>
+          <w:rStyle w:val="Lienhypertexte"/>
+        </w:rPr>
+      </w:pPr>
+      <w:hyperlink r:id="rId37" w:anchor="_Toc100520089" w:history="1">
+        <w:r>
+          <w:rPr>
+            <w:rStyle w:val="Lienhypertexte"/>
+            <w:noProof/>
+          </w:rPr>
+          <w:t>Figure 10 - Page principale - Ajouter un projet</w:t>
+        </w:r>
+        <w:r>
+          <w:rPr>
+            <w:rStyle w:val="Lienhypertexte"/>
+            <w:webHidden/>
+          </w:rPr>
+          <w:tab/>
+        </w:r>
+        <w:r>
+          <w:rPr>
+            <w:rStyle w:val="Lienhypertexte"/>
+            <w:webHidden/>
+          </w:rPr>
+          <w:fldChar w:fldCharType="begin"/>
+        </w:r>
+        <w:r>
+          <w:rPr>
+            <w:rStyle w:val="Lienhypertexte"/>
+            <w:webHidden/>
+          </w:rPr>
+          <w:instrText xml:space="preserve"> PAGEREF _Toc100520089 \h </w:instrText>
+        </w:r>
+        <w:r>
+          <w:rPr>
+            <w:rStyle w:val="Lienhypertexte"/>
+            <w:webHidden/>
+          </w:rPr>
+        </w:r>
+        <w:r>
+          <w:rPr>
+            <w:rStyle w:val="Lienhypertexte"/>
+            <w:webHidden/>
+          </w:rPr>
+          <w:fldChar w:fldCharType="separate"/>
+        </w:r>
+        <w:r>
+          <w:rPr>
+            <w:rStyle w:val="Lienhypertexte"/>
+            <w:webHidden/>
+          </w:rPr>
+          <w:t>14</w:t>
+        </w:r>
+        <w:r>
+          <w:rPr>
+            <w:rStyle w:val="Lienhypertexte"/>
+            <w:webHidden/>
+          </w:rPr>
+          <w:fldChar w:fldCharType="end"/>
+        </w:r>
+      </w:hyperlink>
+    </w:p>
+    <w:p>
+      <w:pPr>
+        <w:pStyle w:val="TM2"/>
+        <w:rPr>
+          <w:rStyle w:val="Lienhypertexte"/>
+        </w:rPr>
+      </w:pPr>
+      <w:hyperlink r:id="rId38" w:anchor="_Toc100520090" w:history="1">
+        <w:r>
+          <w:rPr>
+            <w:rStyle w:val="Lienhypertexte"/>
+            <w:noProof/>
+          </w:rPr>
+          <w:t>Figure 11 - Formulaire ajouter un projet</w:t>
+        </w:r>
+        <w:r>
+          <w:rPr>
+            <w:rStyle w:val="Lienhypertexte"/>
+            <w:webHidden/>
+          </w:rPr>
+          <w:tab/>
+        </w:r>
+        <w:r>
+          <w:rPr>
+            <w:rStyle w:val="Lienhypertexte"/>
+            <w:webHidden/>
+          </w:rPr>
+          <w:fldChar w:fldCharType="begin"/>
+        </w:r>
+        <w:r>
+          <w:rPr>
+            <w:rStyle w:val="Lienhypertexte"/>
+            <w:webHidden/>
+          </w:rPr>
+          <w:instrText xml:space="preserve"> PAGEREF _Toc100520090 \h </w:instrText>
+        </w:r>
+        <w:r>
+          <w:rPr>
+            <w:rStyle w:val="Lienhypertexte"/>
+            <w:webHidden/>
+          </w:rPr>
+        </w:r>
+        <w:r>
+          <w:rPr>
+            <w:rStyle w:val="Lienhypertexte"/>
+            <w:webHidden/>
+          </w:rPr>
+          <w:fldChar w:fldCharType="separate"/>
+        </w:r>
+        <w:r>
+          <w:rPr>
+            <w:rStyle w:val="Lienhypertexte"/>
+            <w:webHidden/>
+          </w:rPr>
+          <w:t>15</w:t>
+        </w:r>
+        <w:r>
+          <w:rPr>
+            <w:rStyle w:val="Lienhypertexte"/>
+            <w:webHidden/>
+          </w:rPr>
+          <w:fldChar w:fldCharType="end"/>
+        </w:r>
+      </w:hyperlink>
+    </w:p>
+    <w:p>
+      <w:pPr>
+        <w:pStyle w:val="TM2"/>
+        <w:rPr>
+          <w:rStyle w:val="Lienhypertexte"/>
+        </w:rPr>
+      </w:pPr>
+      <w:hyperlink r:id="rId39" w:anchor="_Toc100520091" w:history="1">
+        <w:r>
+          <w:rPr>
+            <w:rStyle w:val="Lienhypertexte"/>
+            <w:noProof/>
+          </w:rPr>
+          <w:t>Figure 12 - Page principale - Gestion du matériel</w:t>
+        </w:r>
+        <w:r>
+          <w:rPr>
+            <w:rStyle w:val="Lienhypertexte"/>
+            <w:webHidden/>
+          </w:rPr>
+          <w:tab/>
+        </w:r>
+        <w:r>
+          <w:rPr>
+            <w:rStyle w:val="Lienhypertexte"/>
+            <w:webHidden/>
+          </w:rPr>
+          <w:fldChar w:fldCharType="begin"/>
+        </w:r>
+        <w:r>
+          <w:rPr>
+            <w:rStyle w:val="Lienhypertexte"/>
+            <w:webHidden/>
+          </w:rPr>
+          <w:instrText xml:space="preserve"> PAGEREF _Toc100520091 \h </w:instrText>
+        </w:r>
+        <w:r>
+          <w:rPr>
+            <w:rStyle w:val="Lienhypertexte"/>
+            <w:webHidden/>
+          </w:rPr>
+        </w:r>
+        <w:r>
+          <w:rPr>
+            <w:rStyle w:val="Lienhypertexte"/>
+            <w:webHidden/>
+          </w:rPr>
+          <w:fldChar w:fldCharType="separate"/>
+        </w:r>
+        <w:r>
+          <w:rPr>
+            <w:rStyle w:val="Lienhypertexte"/>
+            <w:webHidden/>
+          </w:rPr>
+          <w:t>16</w:t>
+        </w:r>
+        <w:r>
+          <w:rPr>
+            <w:rStyle w:val="Lienhypertexte"/>
+            <w:webHidden/>
+          </w:rPr>
+          <w:fldChar w:fldCharType="end"/>
+        </w:r>
+      </w:hyperlink>
+    </w:p>
+    <w:p>
+      <w:pPr>
+        <w:pStyle w:val="TM2"/>
+        <w:rPr>
+          <w:rStyle w:val="Lienhypertexte"/>
+        </w:rPr>
+      </w:pPr>
+      <w:hyperlink r:id="rId40" w:anchor="_Toc100520092" w:history="1">
+        <w:r>
+          <w:rPr>
+            <w:rStyle w:val="Lienhypertexte"/>
+            <w:noProof/>
+          </w:rPr>
+          <w:t>Figure 13 – Page gestion des stocks - Formulaire ajouter un matériel</w:t>
+        </w:r>
+        <w:r>
+          <w:rPr>
+            <w:rStyle w:val="Lienhypertexte"/>
+            <w:webHidden/>
+          </w:rPr>
+          <w:tab/>
+        </w:r>
+        <w:r>
+          <w:rPr>
+            <w:rStyle w:val="Lienhypertexte"/>
+            <w:webHidden/>
+          </w:rPr>
+          <w:fldChar w:fldCharType="begin"/>
+        </w:r>
+        <w:r>
+          <w:rPr>
+            <w:rStyle w:val="Lienhypertexte"/>
+            <w:webHidden/>
+          </w:rPr>
+          <w:instrText xml:space="preserve"> PAGEREF _Toc100520092 \h </w:instrText>
+        </w:r>
+        <w:r>
+          <w:rPr>
+            <w:rStyle w:val="Lienhypertexte"/>
+            <w:webHidden/>
+          </w:rPr>
+        </w:r>
+        <w:r>
+          <w:rPr>
+            <w:rStyle w:val="Lienhypertexte"/>
+            <w:webHidden/>
+          </w:rPr>
+          <w:fldChar w:fldCharType="separate"/>
+        </w:r>
+        <w:r>
+          <w:rPr>
+            <w:rStyle w:val="Lienhypertexte"/>
+            <w:webHidden/>
+          </w:rPr>
+          <w:t>16</w:t>
+        </w:r>
+        <w:r>
+          <w:rPr>
+            <w:rStyle w:val="Lienhypertexte"/>
+            <w:webHidden/>
+          </w:rPr>
+          <w:fldChar w:fldCharType="end"/>
+        </w:r>
+      </w:hyperlink>
+    </w:p>
+    <w:p>
+      <w:pPr>
+        <w:pStyle w:val="TM2"/>
+        <w:rPr>
+          <w:rStyle w:val="Lienhypertexte"/>
+        </w:rPr>
+      </w:pPr>
+      <w:hyperlink r:id="rId41" w:anchor="_Toc100520093" w:history="1">
+        <w:r>
+          <w:rPr>
+            <w:rStyle w:val="Lienhypertexte"/>
+            <w:noProof/>
+          </w:rPr>
+          <w:t>Figure 14 - Page gestion des stocks - Rechercher matériel</w:t>
+        </w:r>
+        <w:r>
+          <w:rPr>
+            <w:rStyle w:val="Lienhypertexte"/>
+            <w:webHidden/>
+          </w:rPr>
+          <w:tab/>
+        </w:r>
+        <w:r>
+          <w:rPr>
+            <w:rStyle w:val="Lienhypertexte"/>
+            <w:webHidden/>
+          </w:rPr>
+          <w:fldChar w:fldCharType="begin"/>
+        </w:r>
+        <w:r>
+          <w:rPr>
+            <w:rStyle w:val="Lienhypertexte"/>
+            <w:webHidden/>
+          </w:rPr>
+          <w:instrText xml:space="preserve"> PAGEREF _Toc100520093 \h </w:instrText>
+        </w:r>
+        <w:r>
+          <w:rPr>
+            <w:rStyle w:val="Lienhypertexte"/>
+            <w:webHidden/>
+          </w:rPr>
+        </w:r>
+        <w:r>
+          <w:rPr>
+            <w:rStyle w:val="Lienhypertexte"/>
+            <w:webHidden/>
+          </w:rPr>
+          <w:fldChar w:fldCharType="separate"/>
+        </w:r>
+        <w:r>
+          <w:rPr>
+            <w:rStyle w:val="Lienhypertexte"/>
+            <w:webHidden/>
+          </w:rPr>
+          <w:t>17</w:t>
+        </w:r>
+        <w:r>
+          <w:rPr>
+            <w:rStyle w:val="Lienhypertexte"/>
+            <w:webHidden/>
+          </w:rPr>
+          <w:fldChar w:fldCharType="end"/>
+        </w:r>
+      </w:hyperlink>
+    </w:p>
+    <w:p>
+      <w:pPr>
+        <w:pStyle w:val="TM2"/>
+        <w:rPr>
+          <w:rStyle w:val="Lienhypertexte"/>
+        </w:rPr>
+      </w:pPr>
+      <w:hyperlink r:id="rId42" w:anchor="_Toc100520094" w:history="1">
+        <w:r>
+          <w:rPr>
+            <w:rStyle w:val="Lienhypertexte"/>
+            <w:noProof/>
+          </w:rPr>
+          <w:t>Figure 15 - Page gestion des stocks - Supprimer matériel</w:t>
+        </w:r>
+        <w:r>
+          <w:rPr>
+            <w:rStyle w:val="Lienhypertexte"/>
+            <w:webHidden/>
+          </w:rPr>
+          <w:tab/>
+        </w:r>
+        <w:r>
+          <w:rPr>
+            <w:rStyle w:val="Lienhypertexte"/>
+            <w:webHidden/>
+          </w:rPr>
+          <w:fldChar w:fldCharType="begin"/>
+        </w:r>
+        <w:r>
+          <w:rPr>
+            <w:rStyle w:val="Lienhypertexte"/>
+            <w:webHidden/>
+          </w:rPr>
+          <w:instrText xml:space="preserve"> PAGEREF _Toc100520094 \h </w:instrText>
+        </w:r>
+        <w:r>
+          <w:rPr>
+            <w:rStyle w:val="Lienhypertexte"/>
+            <w:webHidden/>
+          </w:rPr>
+        </w:r>
+        <w:r>
+          <w:rPr>
+            <w:rStyle w:val="Lienhypertexte"/>
+            <w:webHidden/>
+          </w:rPr>
+          <w:fldChar w:fldCharType="separate"/>
+        </w:r>
+        <w:r>
+          <w:rPr>
+            <w:rStyle w:val="Lienhypertexte"/>
+            <w:webHidden/>
+          </w:rPr>
+          <w:t>18</w:t>
+        </w:r>
+        <w:r>
+          <w:rPr>
+            <w:rStyle w:val="Lienhypertexte"/>
+            <w:webHidden/>
+          </w:rPr>
+          <w:fldChar w:fldCharType="end"/>
+        </w:r>
+      </w:hyperlink>
+    </w:p>
+    <w:p>
+      <w:pPr>
+        <w:pStyle w:val="TM2"/>
+        <w:rPr>
+          <w:rStyle w:val="Lienhypertexte"/>
+        </w:rPr>
+      </w:pPr>
+      <w:hyperlink r:id="rId43" w:anchor="_Toc100520095" w:history="1">
+        <w:r>
+          <w:rPr>
+            <w:rStyle w:val="Lienhypertexte"/>
+            <w:noProof/>
+          </w:rPr>
+          <w:t>Figure 16 - Page chats</w:t>
+        </w:r>
+        <w:r>
+          <w:rPr>
+            <w:rStyle w:val="Lienhypertexte"/>
+            <w:webHidden/>
+          </w:rPr>
+          <w:tab/>
+        </w:r>
+        <w:r>
+          <w:rPr>
+            <w:rStyle w:val="Lienhypertexte"/>
+            <w:webHidden/>
+          </w:rPr>
+          <w:fldChar w:fldCharType="begin"/>
+        </w:r>
+        <w:r>
+          <w:rPr>
+            <w:rStyle w:val="Lienhypertexte"/>
+            <w:webHidden/>
+          </w:rPr>
+          <w:instrText xml:space="preserve"> PAGEREF _Toc100520095 \h </w:instrText>
+        </w:r>
+        <w:r>
+          <w:rPr>
+            <w:rStyle w:val="Lienhypertexte"/>
+            <w:webHidden/>
+          </w:rPr>
+        </w:r>
+        <w:r>
+          <w:rPr>
+            <w:rStyle w:val="Lienhypertexte"/>
+            <w:webHidden/>
+          </w:rPr>
+          <w:fldChar w:fldCharType="separate"/>
+        </w:r>
+        <w:r>
+          <w:rPr>
+            <w:rStyle w:val="Lienhypertexte"/>
+            <w:webHidden/>
+          </w:rPr>
+          <w:t>19</w:t>
+        </w:r>
+        <w:r>
+          <w:rPr>
+            <w:rStyle w:val="Lienhypertexte"/>
+            <w:webHidden/>
+          </w:rPr>
+          <w:fldChar w:fldCharType="end"/>
+        </w:r>
+      </w:hyperlink>
+    </w:p>
+    <w:p>
+      <w:pPr>
+        <w:pStyle w:val="TM2"/>
+        <w:rPr>
+          <w:rStyle w:val="Lienhypertexte"/>
+        </w:rPr>
+      </w:pPr>
+      <w:hyperlink r:id="rId44" w:anchor="_Toc100520096" w:history="1">
+        <w:r>
+          <w:rPr>
+            <w:rStyle w:val="Lienhypertexte"/>
+            <w:noProof/>
+          </w:rPr>
+          <w:t>Figure 17 - Fenêtre foncé</w:t>
+        </w:r>
+        <w:r>
+          <w:rPr>
+            <w:rStyle w:val="Lienhypertexte"/>
+            <w:webHidden/>
+          </w:rPr>
+          <w:tab/>
+        </w:r>
+        <w:r>
+          <w:rPr>
+            <w:rStyle w:val="Lienhypertexte"/>
+            <w:webHidden/>
+          </w:rPr>
+          <w:fldChar w:fldCharType="begin"/>
+        </w:r>
+        <w:r>
+          <w:rPr>
+            <w:rStyle w:val="Lienhypertexte"/>
+            <w:webHidden/>
+          </w:rPr>
+          <w:instrText xml:space="preserve"> PAGEREF _Toc100520096 \h </w:instrText>
+        </w:r>
+        <w:r>
+          <w:rPr>
+            <w:rStyle w:val="Lienhypertexte"/>
+            <w:webHidden/>
+          </w:rPr>
+        </w:r>
+        <w:r>
+          <w:rPr>
+            <w:rStyle w:val="Lienhypertexte"/>
+            <w:webHidden/>
+          </w:rPr>
+          <w:fldChar w:fldCharType="separate"/>
+        </w:r>
+        <w:r>
+          <w:rPr>
+            <w:rStyle w:val="Lienhypertexte"/>
+            <w:webHidden/>
+          </w:rPr>
+          <w:t>20</w:t>
+        </w:r>
+        <w:r>
+          <w:rPr>
+            <w:rStyle w:val="Lienhypertexte"/>
+            <w:webHidden/>
+          </w:rPr>
+          <w:fldChar w:fldCharType="end"/>
+        </w:r>
+      </w:hyperlink>
+    </w:p>
+    <w:p>
+      <w:pPr>
+        <w:pStyle w:val="TM2"/>
+        <w:rPr>
+          <w:rStyle w:val="Lienhypertexte"/>
+        </w:rPr>
+      </w:pPr>
+      <w:hyperlink r:id="rId45" w:anchor="_Toc100520097" w:history="1">
+        <w:r>
+          <w:rPr>
+            <w:rStyle w:val="Lienhypertexte"/>
+            <w:noProof/>
+          </w:rPr>
+          <w:t>Figure 18 - Page principale - Déconnexion</w:t>
+        </w:r>
+        <w:r>
+          <w:rPr>
+            <w:rStyle w:val="Lienhypertexte"/>
+            <w:webHidden/>
+          </w:rPr>
+          <w:tab/>
+        </w:r>
+        <w:r>
+          <w:rPr>
+            <w:rStyle w:val="Lienhypertexte"/>
+            <w:webHidden/>
+          </w:rPr>
+          <w:fldChar w:fldCharType="begin"/>
+        </w:r>
+        <w:r>
+          <w:rPr>
+            <w:rStyle w:val="Lienhypertexte"/>
+            <w:webHidden/>
+          </w:rPr>
+          <w:instrText xml:space="preserve"> PAGEREF _Toc100520097 \h </w:instrText>
+        </w:r>
+        <w:r>
+          <w:rPr>
+            <w:rStyle w:val="Lienhypertexte"/>
+            <w:webHidden/>
+          </w:rPr>
+        </w:r>
+        <w:r>
+          <w:rPr>
+            <w:rStyle w:val="Lienhypertexte"/>
+            <w:webHidden/>
+          </w:rPr>
+          <w:fldChar w:fldCharType="separate"/>
+        </w:r>
+        <w:r>
+          <w:rPr>
+            <w:rStyle w:val="Lienhypertexte"/>
+            <w:webHidden/>
+          </w:rPr>
+          <w:t>21</w:t>
+        </w:r>
+        <w:r>
+          <w:rPr>
+            <w:rStyle w:val="Lienhypertexte"/>
+            <w:webHidden/>
+          </w:rPr>
+          <w:fldChar w:fldCharType="end"/>
+        </w:r>
+      </w:hyperlink>
     </w:p>
     <w:p>
       <w:pPr>
@@ -8486,1039 +10349,15 @@
         </w:rPr>
       </w:pPr>
       <w:r>
-        <w:fldChar w:fldCharType="begin"/>
-      </w:r>
-      <w:r>
-        <w:instrText xml:space="preserve"> TOC \h \z \c "Figure" </w:instrText>
-      </w:r>
-      <w:r>
-        <w:fldChar w:fldCharType="separate"/>
-      </w:r>
-      <w:hyperlink r:id="rId28" w:anchor="_Toc99349376" w:history="1">
-        <w:r>
-          <w:rPr>
-            <w:rStyle w:val="Lienhypertexte"/>
-          </w:rPr>
-          <w:t>Figure 1 - Page Login</w:t>
-        </w:r>
-        <w:r>
-          <w:rPr>
-            <w:rStyle w:val="Lienhypertexte"/>
-            <w:webHidden/>
-          </w:rPr>
-          <w:tab/>
-        </w:r>
-        <w:r>
-          <w:rPr>
-            <w:rStyle w:val="Lienhypertexte"/>
-            <w:webHidden/>
-          </w:rPr>
-          <w:fldChar w:fldCharType="begin"/>
-        </w:r>
-        <w:r>
-          <w:rPr>
-            <w:rStyle w:val="Lienhypertexte"/>
-            <w:webHidden/>
-          </w:rPr>
-          <w:instrText xml:space="preserve"> PAGEREF _Toc99349376 \h </w:instrText>
-        </w:r>
-        <w:r>
-          <w:rPr>
-            <w:rStyle w:val="Lienhypertexte"/>
-            <w:webHidden/>
-          </w:rPr>
-        </w:r>
-        <w:r>
-          <w:rPr>
-            <w:rStyle w:val="Lienhypertexte"/>
-            <w:webHidden/>
-          </w:rPr>
-          <w:fldChar w:fldCharType="separate"/>
-        </w:r>
-        <w:r>
-          <w:rPr>
-            <w:rStyle w:val="Lienhypertexte"/>
-            <w:webHidden/>
-          </w:rPr>
-          <w:t>4</w:t>
-        </w:r>
-        <w:r>
-          <w:rPr>
-            <w:rStyle w:val="Lienhypertexte"/>
-            <w:webHidden/>
-          </w:rPr>
-          <w:fldChar w:fldCharType="end"/>
-        </w:r>
-      </w:hyperlink>
-    </w:p>
-    <w:p>
-      <w:pPr>
-        <w:pStyle w:val="TM1"/>
         <w:rPr>
           <w:rStyle w:val="Lienhypertexte"/>
         </w:rPr>
-      </w:pPr>
-      <w:hyperlink r:id="rId29" w:anchor="_Toc99349377" w:history="1">
-        <w:r>
-          <w:rPr>
-            <w:rStyle w:val="Lienhypertexte"/>
-          </w:rPr>
-          <w:t>Figure 2 - Login en tant qu'administrateur</w:t>
-        </w:r>
-        <w:r>
-          <w:rPr>
-            <w:rStyle w:val="Lienhypertexte"/>
-            <w:webHidden/>
-          </w:rPr>
-          <w:tab/>
-        </w:r>
-        <w:r>
-          <w:rPr>
-            <w:rStyle w:val="Lienhypertexte"/>
-            <w:webHidden/>
-          </w:rPr>
-          <w:fldChar w:fldCharType="begin"/>
-        </w:r>
-        <w:r>
-          <w:rPr>
-            <w:rStyle w:val="Lienhypertexte"/>
-            <w:webHidden/>
-          </w:rPr>
-          <w:instrText xml:space="preserve"> PAGEREF _Toc99349377 \h </w:instrText>
-        </w:r>
-        <w:r>
-          <w:rPr>
-            <w:rStyle w:val="Lienhypertexte"/>
-            <w:webHidden/>
-          </w:rPr>
-        </w:r>
-        <w:r>
-          <w:rPr>
-            <w:rStyle w:val="Lienhypertexte"/>
-            <w:webHidden/>
-          </w:rPr>
-          <w:fldChar w:fldCharType="separate"/>
-        </w:r>
-        <w:r>
-          <w:rPr>
-            <w:rStyle w:val="Lienhypertexte"/>
-            <w:webHidden/>
-          </w:rPr>
-          <w:t>5</w:t>
-        </w:r>
-        <w:r>
-          <w:rPr>
-            <w:rStyle w:val="Lienhypertexte"/>
-            <w:webHidden/>
-          </w:rPr>
-          <w:fldChar w:fldCharType="end"/>
-        </w:r>
-      </w:hyperlink>
-    </w:p>
-    <w:p>
-      <w:pPr>
-        <w:pStyle w:val="TM1"/>
-        <w:rPr>
-          <w:rStyle w:val="Lienhypertexte"/>
-        </w:rPr>
-      </w:pPr>
-      <w:hyperlink r:id="rId30" w:anchor="_Toc99349378" w:history="1">
-        <w:r>
-          <w:rPr>
-            <w:rStyle w:val="Lienhypertexte"/>
-          </w:rPr>
-          <w:t>Figure 3 - Formulaire du mot de passe oublié</w:t>
-        </w:r>
-        <w:r>
-          <w:rPr>
-            <w:rStyle w:val="Lienhypertexte"/>
-            <w:webHidden/>
-          </w:rPr>
-          <w:tab/>
-        </w:r>
-        <w:r>
-          <w:rPr>
-            <w:rStyle w:val="Lienhypertexte"/>
-            <w:webHidden/>
-          </w:rPr>
-          <w:fldChar w:fldCharType="begin"/>
-        </w:r>
-        <w:r>
-          <w:rPr>
-            <w:rStyle w:val="Lienhypertexte"/>
-            <w:webHidden/>
-          </w:rPr>
-          <w:instrText xml:space="preserve"> PAGEREF _Toc99349378 \h </w:instrText>
-        </w:r>
-        <w:r>
-          <w:rPr>
-            <w:rStyle w:val="Lienhypertexte"/>
-            <w:webHidden/>
-          </w:rPr>
-        </w:r>
-        <w:r>
-          <w:rPr>
-            <w:rStyle w:val="Lienhypertexte"/>
-            <w:webHidden/>
-          </w:rPr>
-          <w:fldChar w:fldCharType="separate"/>
-        </w:r>
-        <w:r>
-          <w:rPr>
-            <w:rStyle w:val="Lienhypertexte"/>
-            <w:webHidden/>
-          </w:rPr>
-          <w:t>6</w:t>
-        </w:r>
-        <w:r>
-          <w:rPr>
-            <w:rStyle w:val="Lienhypertexte"/>
-            <w:webHidden/>
-          </w:rPr>
-          <w:fldChar w:fldCharType="end"/>
-        </w:r>
-      </w:hyperlink>
-    </w:p>
-    <w:p>
-      <w:pPr>
-        <w:pStyle w:val="TM1"/>
-        <w:rPr>
-          <w:rStyle w:val="Lienhypertexte"/>
-        </w:rPr>
-      </w:pPr>
-      <w:hyperlink r:id="rId31" w:anchor="_Toc99349379" w:history="1">
-        <w:r>
-          <w:rPr>
-            <w:rStyle w:val="Lienhypertexte"/>
-          </w:rPr>
-          <w:t>Figure 4 - Page principale</w:t>
-        </w:r>
-        <w:r>
-          <w:rPr>
-            <w:rStyle w:val="Lienhypertexte"/>
-            <w:webHidden/>
-          </w:rPr>
-          <w:tab/>
-        </w:r>
-        <w:r>
-          <w:rPr>
-            <w:rStyle w:val="Lienhypertexte"/>
-            <w:webHidden/>
-          </w:rPr>
-          <w:fldChar w:fldCharType="begin"/>
-        </w:r>
-        <w:r>
-          <w:rPr>
-            <w:rStyle w:val="Lienhypertexte"/>
-            <w:webHidden/>
-          </w:rPr>
-          <w:instrText xml:space="preserve"> PAGEREF _Toc99349379 \h </w:instrText>
-        </w:r>
-        <w:r>
-          <w:rPr>
-            <w:rStyle w:val="Lienhypertexte"/>
-            <w:webHidden/>
-          </w:rPr>
-        </w:r>
-        <w:r>
-          <w:rPr>
-            <w:rStyle w:val="Lienhypertexte"/>
-            <w:webHidden/>
-          </w:rPr>
-          <w:fldChar w:fldCharType="separate"/>
-        </w:r>
-        <w:r>
-          <w:rPr>
-            <w:rStyle w:val="Lienhypertexte"/>
-            <w:webHidden/>
-          </w:rPr>
-          <w:t>8</w:t>
-        </w:r>
-        <w:r>
-          <w:rPr>
-            <w:rStyle w:val="Lienhypertexte"/>
-            <w:webHidden/>
-          </w:rPr>
-          <w:fldChar w:fldCharType="end"/>
-        </w:r>
-      </w:hyperlink>
-    </w:p>
-    <w:p>
-      <w:pPr>
-        <w:pStyle w:val="TM1"/>
-        <w:rPr>
-          <w:rStyle w:val="Lienhypertexte"/>
-        </w:rPr>
-      </w:pPr>
-      <w:hyperlink r:id="rId32" w:anchor="_Toc99349380" w:history="1">
-        <w:r>
-          <w:rPr>
-            <w:rStyle w:val="Lienhypertexte"/>
-          </w:rPr>
-          <w:t>Figure 5 - Page principale - Ajouter un client</w:t>
-        </w:r>
-        <w:r>
-          <w:rPr>
-            <w:rStyle w:val="Lienhypertexte"/>
-            <w:webHidden/>
-          </w:rPr>
-          <w:tab/>
-        </w:r>
-        <w:r>
-          <w:rPr>
-            <w:rStyle w:val="Lienhypertexte"/>
-            <w:webHidden/>
-          </w:rPr>
-          <w:fldChar w:fldCharType="begin"/>
-        </w:r>
-        <w:r>
-          <w:rPr>
-            <w:rStyle w:val="Lienhypertexte"/>
-            <w:webHidden/>
-          </w:rPr>
-          <w:instrText xml:space="preserve"> PAGEREF _Toc99349380 \h </w:instrText>
-        </w:r>
-        <w:r>
-          <w:rPr>
-            <w:rStyle w:val="Lienhypertexte"/>
-            <w:webHidden/>
-          </w:rPr>
-        </w:r>
-        <w:r>
-          <w:rPr>
-            <w:rStyle w:val="Lienhypertexte"/>
-            <w:webHidden/>
-          </w:rPr>
-          <w:fldChar w:fldCharType="separate"/>
-        </w:r>
-        <w:r>
-          <w:rPr>
-            <w:rStyle w:val="Lienhypertexte"/>
-            <w:webHidden/>
-          </w:rPr>
-          <w:t>9</w:t>
-        </w:r>
-        <w:r>
-          <w:rPr>
-            <w:rStyle w:val="Lienhypertexte"/>
-            <w:webHidden/>
-          </w:rPr>
-          <w:fldChar w:fldCharType="end"/>
-        </w:r>
-      </w:hyperlink>
-    </w:p>
-    <w:p>
-      <w:pPr>
-        <w:pStyle w:val="TM1"/>
-        <w:rPr>
-          <w:rStyle w:val="Lienhypertexte"/>
-        </w:rPr>
-      </w:pPr>
-      <w:hyperlink r:id="rId33" w:anchor="_Toc99349381" w:history="1">
-        <w:r>
-          <w:rPr>
-            <w:rStyle w:val="Lienhypertexte"/>
-          </w:rPr>
-          <w:t>Figure 6 - Formulaire ajout client</w:t>
-        </w:r>
-        <w:r>
-          <w:rPr>
-            <w:rStyle w:val="Lienhypertexte"/>
-            <w:webHidden/>
-          </w:rPr>
-          <w:tab/>
-        </w:r>
-        <w:r>
-          <w:rPr>
-            <w:rStyle w:val="Lienhypertexte"/>
-            <w:webHidden/>
-          </w:rPr>
-          <w:fldChar w:fldCharType="begin"/>
-        </w:r>
-        <w:r>
-          <w:rPr>
-            <w:rStyle w:val="Lienhypertexte"/>
-            <w:webHidden/>
-          </w:rPr>
-          <w:instrText xml:space="preserve"> PAGEREF _Toc99349381 \h </w:instrText>
-        </w:r>
-        <w:r>
-          <w:rPr>
-            <w:rStyle w:val="Lienhypertexte"/>
-            <w:webHidden/>
-          </w:rPr>
-        </w:r>
-        <w:r>
-          <w:rPr>
-            <w:rStyle w:val="Lienhypertexte"/>
-            <w:webHidden/>
-          </w:rPr>
-          <w:fldChar w:fldCharType="separate"/>
-        </w:r>
-        <w:r>
-          <w:rPr>
-            <w:rStyle w:val="Lienhypertexte"/>
-            <w:webHidden/>
-          </w:rPr>
-          <w:t>10</w:t>
-        </w:r>
-        <w:r>
-          <w:rPr>
-            <w:rStyle w:val="Lienhypertexte"/>
-            <w:webHidden/>
-          </w:rPr>
-          <w:fldChar w:fldCharType="end"/>
-        </w:r>
-      </w:hyperlink>
-    </w:p>
-    <w:p>
-      <w:pPr>
-        <w:pStyle w:val="TM1"/>
-        <w:rPr>
-          <w:rStyle w:val="Lienhypertexte"/>
-        </w:rPr>
-      </w:pPr>
-      <w:hyperlink r:id="rId34" w:anchor="_Toc99349382" w:history="1">
-        <w:r>
-          <w:rPr>
-            <w:rStyle w:val="Lienhypertexte"/>
-          </w:rPr>
-          <w:t>Figure 7 - Page principale - Informations client</w:t>
-        </w:r>
-        <w:r>
-          <w:rPr>
-            <w:rStyle w:val="Lienhypertexte"/>
-            <w:webHidden/>
-          </w:rPr>
-          <w:tab/>
-        </w:r>
-        <w:r>
-          <w:rPr>
-            <w:rStyle w:val="Lienhypertexte"/>
-            <w:webHidden/>
-          </w:rPr>
-          <w:fldChar w:fldCharType="begin"/>
-        </w:r>
-        <w:r>
-          <w:rPr>
-            <w:rStyle w:val="Lienhypertexte"/>
-            <w:webHidden/>
-          </w:rPr>
-          <w:instrText xml:space="preserve"> PAGEREF _Toc99349382 \h </w:instrText>
-        </w:r>
-        <w:r>
-          <w:rPr>
-            <w:rStyle w:val="Lienhypertexte"/>
-            <w:webHidden/>
-          </w:rPr>
-        </w:r>
-        <w:r>
-          <w:rPr>
-            <w:rStyle w:val="Lienhypertexte"/>
-            <w:webHidden/>
-          </w:rPr>
-          <w:fldChar w:fldCharType="separate"/>
-        </w:r>
-        <w:r>
-          <w:rPr>
-            <w:rStyle w:val="Lienhypertexte"/>
-            <w:webHidden/>
-          </w:rPr>
-          <w:t>11</w:t>
-        </w:r>
-        <w:r>
-          <w:rPr>
-            <w:rStyle w:val="Lienhypertexte"/>
-            <w:webHidden/>
-          </w:rPr>
-          <w:fldChar w:fldCharType="end"/>
-        </w:r>
-      </w:hyperlink>
-    </w:p>
-    <w:p>
-      <w:pPr>
-        <w:pStyle w:val="TM1"/>
-        <w:rPr>
-          <w:rStyle w:val="Lienhypertexte"/>
-        </w:rPr>
-      </w:pPr>
-      <w:hyperlink r:id="rId35" w:anchor="_Toc99349383" w:history="1">
-        <w:r>
-          <w:rPr>
-            <w:rStyle w:val="Lienhypertexte"/>
-          </w:rPr>
-          <w:t>Figure 8 - Formulaire modifier client</w:t>
-        </w:r>
-        <w:r>
-          <w:rPr>
-            <w:rStyle w:val="Lienhypertexte"/>
-            <w:webHidden/>
-          </w:rPr>
-          <w:tab/>
-        </w:r>
-        <w:r>
-          <w:rPr>
-            <w:rStyle w:val="Lienhypertexte"/>
-            <w:webHidden/>
-          </w:rPr>
-          <w:fldChar w:fldCharType="begin"/>
-        </w:r>
-        <w:r>
-          <w:rPr>
-            <w:rStyle w:val="Lienhypertexte"/>
-            <w:webHidden/>
-          </w:rPr>
-          <w:instrText xml:space="preserve"> PAGEREF _Toc99349383 \h </w:instrText>
-        </w:r>
-        <w:r>
-          <w:rPr>
-            <w:rStyle w:val="Lienhypertexte"/>
-            <w:webHidden/>
-          </w:rPr>
-        </w:r>
-        <w:r>
-          <w:rPr>
-            <w:rStyle w:val="Lienhypertexte"/>
-            <w:webHidden/>
-          </w:rPr>
-          <w:fldChar w:fldCharType="separate"/>
-        </w:r>
-        <w:r>
-          <w:rPr>
-            <w:rStyle w:val="Lienhypertexte"/>
-            <w:webHidden/>
-          </w:rPr>
-          <w:t>12</w:t>
-        </w:r>
-        <w:r>
-          <w:rPr>
-            <w:rStyle w:val="Lienhypertexte"/>
-            <w:webHidden/>
-          </w:rPr>
-          <w:fldChar w:fldCharType="end"/>
-        </w:r>
-      </w:hyperlink>
-    </w:p>
-    <w:p>
-      <w:pPr>
-        <w:pStyle w:val="TM1"/>
-        <w:rPr>
-          <w:rStyle w:val="Lienhypertexte"/>
-        </w:rPr>
-      </w:pPr>
-      <w:hyperlink r:id="rId36" w:anchor="_Toc99349384" w:history="1">
-        <w:r>
-          <w:rPr>
-            <w:rStyle w:val="Lienhypertexte"/>
-          </w:rPr>
-          <w:t>Figure 9 - Formulaire Projet</w:t>
-        </w:r>
-        <w:r>
-          <w:rPr>
-            <w:rStyle w:val="Lienhypertexte"/>
-            <w:webHidden/>
-          </w:rPr>
-          <w:tab/>
-        </w:r>
-        <w:r>
-          <w:rPr>
-            <w:rStyle w:val="Lienhypertexte"/>
-            <w:webHidden/>
-          </w:rPr>
-          <w:fldChar w:fldCharType="begin"/>
-        </w:r>
-        <w:r>
-          <w:rPr>
-            <w:rStyle w:val="Lienhypertexte"/>
-            <w:webHidden/>
-          </w:rPr>
-          <w:instrText xml:space="preserve"> PAGEREF _Toc99349384 \h </w:instrText>
-        </w:r>
-        <w:r>
-          <w:rPr>
-            <w:rStyle w:val="Lienhypertexte"/>
-            <w:webHidden/>
-          </w:rPr>
-        </w:r>
-        <w:r>
-          <w:rPr>
-            <w:rStyle w:val="Lienhypertexte"/>
-            <w:webHidden/>
-          </w:rPr>
-          <w:fldChar w:fldCharType="separate"/>
-        </w:r>
-        <w:r>
-          <w:rPr>
-            <w:rStyle w:val="Lienhypertexte"/>
-            <w:webHidden/>
-          </w:rPr>
-          <w:t>13</w:t>
-        </w:r>
-        <w:r>
-          <w:rPr>
-            <w:rStyle w:val="Lienhypertexte"/>
-            <w:webHidden/>
-          </w:rPr>
-          <w:fldChar w:fldCharType="end"/>
-        </w:r>
-      </w:hyperlink>
-    </w:p>
-    <w:p>
-      <w:pPr>
-        <w:pStyle w:val="TM1"/>
-        <w:rPr>
-          <w:rStyle w:val="Lienhypertexte"/>
-        </w:rPr>
-      </w:pPr>
-      <w:hyperlink r:id="rId37" w:anchor="_Toc99349385" w:history="1">
-        <w:r>
-          <w:rPr>
-            <w:rStyle w:val="Lienhypertexte"/>
-          </w:rPr>
-          <w:t>Figure 10 - Page principale - Ajouter un projet</w:t>
-        </w:r>
-        <w:r>
-          <w:rPr>
-            <w:rStyle w:val="Lienhypertexte"/>
-            <w:webHidden/>
-          </w:rPr>
-          <w:tab/>
-        </w:r>
-        <w:r>
-          <w:rPr>
-            <w:rStyle w:val="Lienhypertexte"/>
-            <w:webHidden/>
-          </w:rPr>
-          <w:fldChar w:fldCharType="begin"/>
-        </w:r>
-        <w:r>
-          <w:rPr>
-            <w:rStyle w:val="Lienhypertexte"/>
-            <w:webHidden/>
-          </w:rPr>
-          <w:instrText xml:space="preserve"> PAGEREF _Toc99349385 \h </w:instrText>
-        </w:r>
-        <w:r>
-          <w:rPr>
-            <w:rStyle w:val="Lienhypertexte"/>
-            <w:webHidden/>
-          </w:rPr>
-        </w:r>
-        <w:r>
-          <w:rPr>
-            <w:rStyle w:val="Lienhypertexte"/>
-            <w:webHidden/>
-          </w:rPr>
-          <w:fldChar w:fldCharType="separate"/>
-        </w:r>
-        <w:r>
-          <w:rPr>
-            <w:rStyle w:val="Lienhypertexte"/>
-            <w:webHidden/>
-          </w:rPr>
-          <w:t>14</w:t>
-        </w:r>
-        <w:r>
-          <w:rPr>
-            <w:rStyle w:val="Lienhypertexte"/>
-            <w:webHidden/>
-          </w:rPr>
-          <w:fldChar w:fldCharType="end"/>
-        </w:r>
-      </w:hyperlink>
-    </w:p>
-    <w:p>
-      <w:pPr>
-        <w:pStyle w:val="TM1"/>
-        <w:rPr>
-          <w:rStyle w:val="Lienhypertexte"/>
-        </w:rPr>
-      </w:pPr>
-      <w:hyperlink r:id="rId38" w:anchor="_Toc99349386" w:history="1">
-        <w:r>
-          <w:rPr>
-            <w:rStyle w:val="Lienhypertexte"/>
-          </w:rPr>
-          <w:t>Figure 11 - Formulaire ajouter un projet</w:t>
-        </w:r>
-        <w:r>
-          <w:rPr>
-            <w:rStyle w:val="Lienhypertexte"/>
-            <w:webHidden/>
-          </w:rPr>
-          <w:tab/>
-        </w:r>
-        <w:r>
-          <w:rPr>
-            <w:rStyle w:val="Lienhypertexte"/>
-            <w:webHidden/>
-          </w:rPr>
-          <w:fldChar w:fldCharType="begin"/>
-        </w:r>
-        <w:r>
-          <w:rPr>
-            <w:rStyle w:val="Lienhypertexte"/>
-            <w:webHidden/>
-          </w:rPr>
-          <w:instrText xml:space="preserve"> PAGEREF _Toc99349386 \h </w:instrText>
-        </w:r>
-        <w:r>
-          <w:rPr>
-            <w:rStyle w:val="Lienhypertexte"/>
-            <w:webHidden/>
-          </w:rPr>
-        </w:r>
-        <w:r>
-          <w:rPr>
-            <w:rStyle w:val="Lienhypertexte"/>
-            <w:webHidden/>
-          </w:rPr>
-          <w:fldChar w:fldCharType="separate"/>
-        </w:r>
-        <w:r>
-          <w:rPr>
-            <w:rStyle w:val="Lienhypertexte"/>
-            <w:webHidden/>
-          </w:rPr>
-          <w:t>14</w:t>
-        </w:r>
-        <w:r>
-          <w:rPr>
-            <w:rStyle w:val="Lienhypertexte"/>
-            <w:webHidden/>
-          </w:rPr>
-          <w:fldChar w:fldCharType="end"/>
-        </w:r>
-      </w:hyperlink>
-    </w:p>
-    <w:p>
-      <w:pPr>
-        <w:pStyle w:val="TM1"/>
-        <w:rPr>
-          <w:rStyle w:val="Lienhypertexte"/>
-        </w:rPr>
-      </w:pPr>
-      <w:hyperlink r:id="rId39" w:anchor="_Toc99349387" w:history="1">
-        <w:r>
-          <w:rPr>
-            <w:rStyle w:val="Lienhypertexte"/>
-          </w:rPr>
-          <w:t>Figure 12 - Page principale - Gestion du matériel</w:t>
-        </w:r>
-        <w:r>
-          <w:rPr>
-            <w:rStyle w:val="Lienhypertexte"/>
-            <w:webHidden/>
-          </w:rPr>
-          <w:tab/>
-        </w:r>
-        <w:r>
-          <w:rPr>
-            <w:rStyle w:val="Lienhypertexte"/>
-            <w:webHidden/>
-          </w:rPr>
-          <w:fldChar w:fldCharType="begin"/>
-        </w:r>
-        <w:r>
-          <w:rPr>
-            <w:rStyle w:val="Lienhypertexte"/>
-            <w:webHidden/>
-          </w:rPr>
-          <w:instrText xml:space="preserve"> PAGEREF _Toc99349387 \h </w:instrText>
-        </w:r>
-        <w:r>
-          <w:rPr>
-            <w:rStyle w:val="Lienhypertexte"/>
-            <w:webHidden/>
-          </w:rPr>
-        </w:r>
-        <w:r>
-          <w:rPr>
-            <w:rStyle w:val="Lienhypertexte"/>
-            <w:webHidden/>
-          </w:rPr>
-          <w:fldChar w:fldCharType="separate"/>
-        </w:r>
-        <w:r>
-          <w:rPr>
-            <w:rStyle w:val="Lienhypertexte"/>
-            <w:webHidden/>
-          </w:rPr>
-          <w:t>16</w:t>
-        </w:r>
-        <w:r>
-          <w:rPr>
-            <w:rStyle w:val="Lienhypertexte"/>
-            <w:webHidden/>
-          </w:rPr>
-          <w:fldChar w:fldCharType="end"/>
-        </w:r>
-      </w:hyperlink>
-    </w:p>
-    <w:p>
-      <w:pPr>
-        <w:pStyle w:val="TM1"/>
-        <w:rPr>
-          <w:rStyle w:val="Lienhypertexte"/>
-        </w:rPr>
-      </w:pPr>
-      <w:hyperlink r:id="rId40" w:anchor="_Toc99349388" w:history="1">
-        <w:r>
-          <w:rPr>
-            <w:rStyle w:val="Lienhypertexte"/>
-          </w:rPr>
-          <w:t>Figure 13 – Page gestion des stocks - Formulaire ajouter un matériel</w:t>
-        </w:r>
-        <w:r>
-          <w:rPr>
-            <w:rStyle w:val="Lienhypertexte"/>
-            <w:webHidden/>
-          </w:rPr>
-          <w:tab/>
-        </w:r>
-        <w:r>
-          <w:rPr>
-            <w:rStyle w:val="Lienhypertexte"/>
-            <w:webHidden/>
-          </w:rPr>
-          <w:fldChar w:fldCharType="begin"/>
-        </w:r>
-        <w:r>
-          <w:rPr>
-            <w:rStyle w:val="Lienhypertexte"/>
-            <w:webHidden/>
-          </w:rPr>
-          <w:instrText xml:space="preserve"> PAGEREF _Toc99349388 \h </w:instrText>
-        </w:r>
-        <w:r>
-          <w:rPr>
-            <w:rStyle w:val="Lienhypertexte"/>
-            <w:webHidden/>
-          </w:rPr>
-        </w:r>
-        <w:r>
-          <w:rPr>
-            <w:rStyle w:val="Lienhypertexte"/>
-            <w:webHidden/>
-          </w:rPr>
-          <w:fldChar w:fldCharType="separate"/>
-        </w:r>
-        <w:r>
-          <w:rPr>
-            <w:rStyle w:val="Lienhypertexte"/>
-            <w:webHidden/>
-          </w:rPr>
-          <w:t>16</w:t>
-        </w:r>
-        <w:r>
-          <w:rPr>
-            <w:rStyle w:val="Lienhypertexte"/>
-            <w:webHidden/>
-          </w:rPr>
-          <w:fldChar w:fldCharType="end"/>
-        </w:r>
-      </w:hyperlink>
-    </w:p>
-    <w:p>
-      <w:pPr>
-        <w:pStyle w:val="TM1"/>
-        <w:rPr>
-          <w:rStyle w:val="Lienhypertexte"/>
-        </w:rPr>
-      </w:pPr>
-      <w:hyperlink r:id="rId41" w:anchor="_Toc99349389" w:history="1">
-        <w:r>
-          <w:rPr>
-            <w:rStyle w:val="Lienhypertexte"/>
-          </w:rPr>
-          <w:t>Figure 14 - Page gestion des stocks - Rechercher matériel</w:t>
-        </w:r>
-        <w:r>
-          <w:rPr>
-            <w:rStyle w:val="Lienhypertexte"/>
-            <w:webHidden/>
-          </w:rPr>
-          <w:tab/>
-        </w:r>
-        <w:r>
-          <w:rPr>
-            <w:rStyle w:val="Lienhypertexte"/>
-            <w:webHidden/>
-          </w:rPr>
-          <w:fldChar w:fldCharType="begin"/>
-        </w:r>
-        <w:r>
-          <w:rPr>
-            <w:rStyle w:val="Lienhypertexte"/>
-            <w:webHidden/>
-          </w:rPr>
-          <w:instrText xml:space="preserve"> PAGEREF _Toc99349389 \h </w:instrText>
-        </w:r>
-        <w:r>
-          <w:rPr>
-            <w:rStyle w:val="Lienhypertexte"/>
-            <w:webHidden/>
-          </w:rPr>
-        </w:r>
-        <w:r>
-          <w:rPr>
-            <w:rStyle w:val="Lienhypertexte"/>
-            <w:webHidden/>
-          </w:rPr>
-          <w:fldChar w:fldCharType="separate"/>
-        </w:r>
-        <w:r>
-          <w:rPr>
-            <w:rStyle w:val="Lienhypertexte"/>
-            <w:webHidden/>
-          </w:rPr>
-          <w:t>17</w:t>
-        </w:r>
-        <w:r>
-          <w:rPr>
-            <w:rStyle w:val="Lienhypertexte"/>
-            <w:webHidden/>
-          </w:rPr>
-          <w:fldChar w:fldCharType="end"/>
-        </w:r>
-      </w:hyperlink>
-    </w:p>
-    <w:p>
-      <w:pPr>
-        <w:pStyle w:val="TM1"/>
-        <w:rPr>
-          <w:rStyle w:val="Lienhypertexte"/>
-        </w:rPr>
-      </w:pPr>
-      <w:hyperlink r:id="rId42" w:anchor="_Toc99349390" w:history="1">
-        <w:r>
-          <w:rPr>
-            <w:rStyle w:val="Lienhypertexte"/>
-          </w:rPr>
-          <w:t>Figure 15 - Page gestion des stocks - Supprimer matériel</w:t>
-        </w:r>
-        <w:r>
-          <w:rPr>
-            <w:rStyle w:val="Lienhypertexte"/>
-            <w:webHidden/>
-          </w:rPr>
-          <w:tab/>
-        </w:r>
-        <w:r>
-          <w:rPr>
-            <w:rStyle w:val="Lienhypertexte"/>
-            <w:webHidden/>
-          </w:rPr>
-          <w:fldChar w:fldCharType="begin"/>
-        </w:r>
-        <w:r>
-          <w:rPr>
-            <w:rStyle w:val="Lienhypertexte"/>
-            <w:webHidden/>
-          </w:rPr>
-          <w:instrText xml:space="preserve"> PAGEREF _Toc99349390 \h </w:instrText>
-        </w:r>
-        <w:r>
-          <w:rPr>
-            <w:rStyle w:val="Lienhypertexte"/>
-            <w:webHidden/>
-          </w:rPr>
-        </w:r>
-        <w:r>
-          <w:rPr>
-            <w:rStyle w:val="Lienhypertexte"/>
-            <w:webHidden/>
-          </w:rPr>
-          <w:fldChar w:fldCharType="separate"/>
-        </w:r>
-        <w:r>
-          <w:rPr>
-            <w:rStyle w:val="Lienhypertexte"/>
-            <w:webHidden/>
-          </w:rPr>
-          <w:t>18</w:t>
-        </w:r>
-        <w:r>
-          <w:rPr>
-            <w:rStyle w:val="Lienhypertexte"/>
-            <w:webHidden/>
-          </w:rPr>
-          <w:fldChar w:fldCharType="end"/>
-        </w:r>
-      </w:hyperlink>
-    </w:p>
-    <w:p>
-      <w:pPr>
-        <w:pStyle w:val="TM1"/>
-        <w:rPr>
-          <w:rStyle w:val="Lienhypertexte"/>
-        </w:rPr>
-      </w:pPr>
-      <w:hyperlink r:id="rId43" w:anchor="_Toc99349391" w:history="1">
-        <w:r>
-          <w:rPr>
-            <w:rStyle w:val="Lienhypertexte"/>
-          </w:rPr>
-          <w:t>Figure 16 - Page principale - Déconnexion</w:t>
-        </w:r>
-        <w:r>
-          <w:rPr>
-            <w:rStyle w:val="Lienhypertexte"/>
-            <w:webHidden/>
-          </w:rPr>
-          <w:tab/>
-        </w:r>
-        <w:r>
-          <w:rPr>
-            <w:rStyle w:val="Lienhypertexte"/>
-            <w:webHidden/>
-          </w:rPr>
-          <w:fldChar w:fldCharType="begin"/>
-        </w:r>
-        <w:r>
-          <w:rPr>
-            <w:rStyle w:val="Lienhypertexte"/>
-            <w:webHidden/>
-          </w:rPr>
-          <w:instrText xml:space="preserve"> PAGEREF _Toc99349391 \h </w:instrText>
-        </w:r>
-        <w:r>
-          <w:rPr>
-            <w:rStyle w:val="Lienhypertexte"/>
-            <w:webHidden/>
-          </w:rPr>
-        </w:r>
-        <w:r>
-          <w:rPr>
-            <w:rStyle w:val="Lienhypertexte"/>
-            <w:webHidden/>
-          </w:rPr>
-          <w:fldChar w:fldCharType="separate"/>
-        </w:r>
-        <w:r>
-          <w:rPr>
-            <w:rStyle w:val="Lienhypertexte"/>
-            <w:webHidden/>
-          </w:rPr>
-          <w:t>20</w:t>
-        </w:r>
-        <w:r>
-          <w:rPr>
-            <w:rStyle w:val="Lienhypertexte"/>
-            <w:webHidden/>
-          </w:rPr>
-          <w:fldChar w:fldCharType="end"/>
-        </w:r>
-      </w:hyperlink>
-    </w:p>
-    <w:p>
-      <w:r>
         <w:fldChar w:fldCharType="end"/>
       </w:r>
     </w:p>
     <w:sectPr>
-      <w:headerReference w:type="default" r:id="rId44"/>
-      <w:footerReference w:type="default" r:id="rId45"/>
+      <w:headerReference w:type="default" r:id="rId46"/>
+      <w:footerReference w:type="default" r:id="rId47"/>
       <w:type w:val="continuous"/>
       <w:pgSz w:w="12240" w:h="15840" w:code="1"/>
       <w:pgMar w:top="1134" w:right="1134" w:bottom="1134" w:left="1701" w:header="709" w:footer="709" w:gutter="0"/>
@@ -12519,7 +13358,9 @@
     <w:rsid w:val="00532292"/>
     <w:rsid w:val="00590C98"/>
     <w:rsid w:val="005C0EBB"/>
+    <w:rsid w:val="00621F39"/>
     <w:rsid w:val="007A21A3"/>
+    <w:rsid w:val="00802914"/>
     <w:rsid w:val="008520D6"/>
     <w:rsid w:val="00A111E6"/>
     <w:rsid w:val="00A365AD"/>
@@ -13293,12 +14134,21 @@
 </file>
 
 <file path=customXml/item1.xml><?xml version="1.0" encoding="utf-8"?>
+<?mso-contentType ?>
+<FormTemplates xmlns="http://schemas.microsoft.com/sharepoint/v3/contenttype/forms">
+  <Display>DocumentLibraryForm</Display>
+  <Edit>DocumentLibraryForm</Edit>
+  <New>DocumentLibraryForm</New>
+</FormTemplates>
+</file>
+
+<file path=customXml/item2.xml><?xml version="1.0" encoding="utf-8"?>
 <p:properties xmlns:p="http://schemas.microsoft.com/office/2006/metadata/properties" xmlns:xsi="http://www.w3.org/2001/XMLSchema-instance" xmlns:pc="http://schemas.microsoft.com/office/infopath/2007/PartnerControls">
   <documentManagement/>
 </p:properties>
 </file>
 
-<file path=customXml/item2.xml><?xml version="1.0" encoding="utf-8"?>
+<file path=customXml/item3.xml><?xml version="1.0" encoding="utf-8"?>
 <ct:contentTypeSchema xmlns:ct="http://schemas.microsoft.com/office/2006/metadata/contentType" xmlns:ma="http://schemas.microsoft.com/office/2006/metadata/properties/metaAttributes" ct:_="" ma:_="" ma:contentTypeName="Document" ma:contentTypeID="0x010100D62A309FFA7E9E40A6F5C76D88BC41A6" ma:contentTypeVersion="11" ma:contentTypeDescription="Crée un document." ma:contentTypeScope="" ma:versionID="e778ec7536ddd273a971ff36d048a8a5">
   <xsd:schema xmlns:xsd="http://www.w3.org/2001/XMLSchema" xmlns:xs="http://www.w3.org/2001/XMLSchema" xmlns:p="http://schemas.microsoft.com/office/2006/metadata/properties" xmlns:ns3="e7f92798-9323-4146-9e16-c58015c61c9b" xmlns:ns4="641b4b70-4db7-4bca-b7d3-dc3dcdfcb3d2" targetNamespace="http://schemas.microsoft.com/office/2006/metadata/properties" ma:root="true" ma:fieldsID="1fc7cb8cb68e83f1701ea4f5f6cfe534" ns3:_="" ns4:_="">
     <xsd:import namespace="e7f92798-9323-4146-9e16-c58015c61c9b"/>
@@ -13509,20 +14359,19 @@
 </ct:contentTypeSchema>
 </file>
 
-<file path=customXml/item3.xml><?xml version="1.0" encoding="utf-8"?>
+<file path=customXml/item4.xml><?xml version="1.0" encoding="utf-8"?>
 <b:Sources xmlns:b="http://schemas.openxmlformats.org/officeDocument/2006/bibliography" xmlns="http://schemas.openxmlformats.org/officeDocument/2006/bibliography" SelectedStyle="\APASixthEditionOfficeOnline.xsl" StyleName="APA" Version="6"/>
 </file>
 
-<file path=customXml/item4.xml><?xml version="1.0" encoding="utf-8"?>
-<?mso-contentType ?>
-<FormTemplates xmlns="http://schemas.microsoft.com/sharepoint/v3/contenttype/forms">
-  <Display>DocumentLibraryForm</Display>
-  <Edit>DocumentLibraryForm</Edit>
-  <New>DocumentLibraryForm</New>
-</FormTemplates>
+<file path=customXml/itemProps1.xml><?xml version="1.0" encoding="utf-8"?>
+<ds:datastoreItem xmlns:ds="http://schemas.openxmlformats.org/officeDocument/2006/customXml" ds:itemID="{40E04163-F924-47F0-81DC-8CA23E9FD4D9}">
+  <ds:schemaRefs>
+    <ds:schemaRef ds:uri="http://schemas.microsoft.com/sharepoint/v3/contenttype/forms"/>
+  </ds:schemaRefs>
+</ds:datastoreItem>
 </file>
 
-<file path=customXml/itemProps1.xml><?xml version="1.0" encoding="utf-8"?>
+<file path=customXml/itemProps2.xml><?xml version="1.0" encoding="utf-8"?>
 <ds:datastoreItem xmlns:ds="http://schemas.openxmlformats.org/officeDocument/2006/customXml" ds:itemID="{2C5D02CF-D864-46A7-8407-B0D572A41C18}">
   <ds:schemaRefs>
     <ds:schemaRef ds:uri="http://schemas.microsoft.com/office/2006/metadata/properties"/>
@@ -13531,7 +14380,7 @@
 </ds:datastoreItem>
 </file>
 
-<file path=customXml/itemProps2.xml><?xml version="1.0" encoding="utf-8"?>
+<file path=customXml/itemProps3.xml><?xml version="1.0" encoding="utf-8"?>
 <ds:datastoreItem xmlns:ds="http://schemas.openxmlformats.org/officeDocument/2006/customXml" ds:itemID="{9768636D-032D-4E37-9CE6-42F98C82C816}">
   <ds:schemaRefs>
     <ds:schemaRef ds:uri="http://schemas.microsoft.com/office/2006/metadata/contentType"/>
@@ -13550,18 +14399,10 @@
 </ds:datastoreItem>
 </file>
 
-<file path=customXml/itemProps3.xml><?xml version="1.0" encoding="utf-8"?>
+<file path=customXml/itemProps4.xml><?xml version="1.0" encoding="utf-8"?>
 <ds:datastoreItem xmlns:ds="http://schemas.openxmlformats.org/officeDocument/2006/customXml" ds:itemID="{B0F0EE6E-D7A6-4746-94B3-D2A34A7EE3CF}">
   <ds:schemaRefs>
     <ds:schemaRef ds:uri="http://schemas.openxmlformats.org/officeDocument/2006/bibliography"/>
   </ds:schemaRefs>
 </ds:datastoreItem>
-</file>
-
-<file path=customXml/itemProps4.xml><?xml version="1.0" encoding="utf-8"?>
-<ds:datastoreItem xmlns:ds="http://schemas.openxmlformats.org/officeDocument/2006/customXml" ds:itemID="{40E04163-F924-47F0-81DC-8CA23E9FD4D9}">
-  <ds:schemaRefs>
-    <ds:schemaRef ds:uri="http://schemas.microsoft.com/sharepoint/v3/contenttype/forms"/>
-  </ds:schemaRefs>
-</ds:datastoreItem>
 </file>
</xml_diff>

<commit_message>
Mise à jour et création des pdf
</commit_message>
<xml_diff>
--- a/Documents/Documentation/6_Manuel_Utilisation/Manuel_utilisation_WavCom_administrateur_V1.docx
+++ b/Documents/Documentation/6_Manuel_Utilisation/Manuel_utilisation_WavCom_administrateur_V1.docx
@@ -2119,22 +2119,22 @@
       </w:pPr>
       <w:bookmarkStart w:id="13" w:name="_Toc86927457"/>
       <w:bookmarkStart w:id="14" w:name="_Toc96416342"/>
-      <w:bookmarkStart w:id="15" w:name="_Toc335011127"/>
-      <w:bookmarkStart w:id="16" w:name="_Toc335037106"/>
-      <w:bookmarkStart w:id="17" w:name="_Toc335043768"/>
-      <w:bookmarkStart w:id="18" w:name="_Toc335045588"/>
-      <w:bookmarkStart w:id="19" w:name="_Toc335101230"/>
-      <w:bookmarkStart w:id="20" w:name="_Toc335134944"/>
-      <w:bookmarkStart w:id="21" w:name="_Toc335135104"/>
-      <w:bookmarkStart w:id="22" w:name="_Toc335135210"/>
-      <w:bookmarkStart w:id="23" w:name="_Toc351955295"/>
-      <w:bookmarkStart w:id="24" w:name="_Toc100520099"/>
+      <w:bookmarkStart w:id="15" w:name="_Toc100520099"/>
+      <w:bookmarkStart w:id="16" w:name="_Toc335011127"/>
+      <w:bookmarkStart w:id="17" w:name="_Toc335037106"/>
+      <w:bookmarkStart w:id="18" w:name="_Toc335043768"/>
+      <w:bookmarkStart w:id="19" w:name="_Toc335045588"/>
+      <w:bookmarkStart w:id="20" w:name="_Toc335101230"/>
+      <w:bookmarkStart w:id="21" w:name="_Toc335134944"/>
+      <w:bookmarkStart w:id="22" w:name="_Toc335135104"/>
+      <w:bookmarkStart w:id="23" w:name="_Toc335135210"/>
+      <w:bookmarkStart w:id="24" w:name="_Toc351955295"/>
       <w:r>
         <w:t>Historique des modifications</w:t>
       </w:r>
       <w:bookmarkEnd w:id="13"/>
       <w:bookmarkEnd w:id="14"/>
-      <w:bookmarkEnd w:id="24"/>
+      <w:bookmarkEnd w:id="15"/>
     </w:p>
     <w:tbl>
       <w:tblPr>
@@ -2624,7 +2624,6 @@
         <w:pStyle w:val="Titre1"/>
       </w:pPr>
       <w:bookmarkStart w:id="25" w:name="_Toc100520100"/>
-      <w:bookmarkEnd w:id="15"/>
       <w:bookmarkEnd w:id="16"/>
       <w:bookmarkEnd w:id="17"/>
       <w:bookmarkEnd w:id="18"/>
@@ -2633,6 +2632,7 @@
       <w:bookmarkEnd w:id="21"/>
       <w:bookmarkEnd w:id="22"/>
       <w:bookmarkEnd w:id="23"/>
+      <w:bookmarkEnd w:id="24"/>
       <w:r>
         <w:lastRenderedPageBreak/>
         <w:t>INTRODUCTION</w:t>
@@ -2741,26 +2741,21 @@
       </w:pPr>
       <w:r>
         <w:rPr>
-          <w:rFonts w:ascii="IBM Plex Sans" w:hAnsi="IBM Plex Sans" w:cstheme="minorBidi"/>
-          <w:b/>
-          <w:bCs/>
           <w:noProof/>
-          <w:color w:val="FF0000"/>
-          <w:shd w:val="clear" w:color="auto" w:fill="auto"/>
         </w:rPr>
         <w:drawing>
-          <wp:anchor distT="0" distB="0" distL="114300" distR="114300" simplePos="0" relativeHeight="251673600" behindDoc="0" locked="0" layoutInCell="1" allowOverlap="1" wp14:anchorId="391D2CD5" wp14:editId="11E56740">
+          <wp:anchor distT="0" distB="0" distL="114300" distR="114300" simplePos="0" relativeHeight="251772928" behindDoc="0" locked="0" layoutInCell="1" allowOverlap="1" wp14:anchorId="7092DE55" wp14:editId="74CA2183">
             <wp:simplePos x="0" y="0"/>
             <wp:positionH relativeFrom="margin">
               <wp:align>center</wp:align>
             </wp:positionH>
             <wp:positionV relativeFrom="paragraph">
-              <wp:posOffset>422910</wp:posOffset>
+              <wp:posOffset>477096</wp:posOffset>
             </wp:positionV>
-            <wp:extent cx="3638550" cy="2435225"/>
-            <wp:effectExtent l="0" t="0" r="0" b="3175"/>
+            <wp:extent cx="3352800" cy="2277110"/>
+            <wp:effectExtent l="0" t="0" r="0" b="8890"/>
             <wp:wrapSquare wrapText="bothSides"/>
-            <wp:docPr id="10" name="Image 10"/>
+            <wp:docPr id="53" name="Image 53"/>
             <wp:cNvGraphicFramePr>
               <a:graphicFrameLocks xmlns:a="http://schemas.openxmlformats.org/drawingml/2006/main" noChangeAspect="1"/>
             </wp:cNvGraphicFramePr>
@@ -2771,7 +2766,7 @@
                     <pic:cNvPr id="1" name=""/>
                     <pic:cNvPicPr/>
                   </pic:nvPicPr>
-                  <pic:blipFill>
+                  <pic:blipFill rotWithShape="1">
                     <a:blip r:embed="rId12">
                       <a:extLst>
                         <a:ext uri="{28A0092B-C50C-407E-A947-70E740481C1C}">
@@ -2779,18 +2774,25 @@
                         </a:ext>
                       </a:extLst>
                     </a:blip>
-                    <a:stretch>
-                      <a:fillRect/>
-                    </a:stretch>
+                    <a:srcRect l="1365" t="2887" r="1479" b="2772"/>
+                    <a:stretch/>
                   </pic:blipFill>
-                  <pic:spPr>
+                  <pic:spPr bwMode="auto">
                     <a:xfrm>
                       <a:off x="0" y="0"/>
-                      <a:ext cx="3638550" cy="2435225"/>
+                      <a:ext cx="3352800" cy="2277110"/>
                     </a:xfrm>
                     <a:prstGeom prst="rect">
                       <a:avLst/>
                     </a:prstGeom>
+                    <a:ln>
+                      <a:noFill/>
+                    </a:ln>
+                    <a:extLst>
+                      <a:ext uri="{53640926-AAD7-44D8-BBD7-CCE9431645EC}">
+                        <a14:shadowObscured xmlns:a14="http://schemas.microsoft.com/office/drawing/2010/main"/>
+                      </a:ext>
+                    </a:extLst>
                   </pic:spPr>
                 </pic:pic>
               </a:graphicData>
@@ -3055,18 +3057,18 @@
           <w:noProof/>
         </w:rPr>
         <w:drawing>
-          <wp:anchor distT="0" distB="0" distL="114300" distR="114300" simplePos="0" relativeHeight="251732992" behindDoc="0" locked="0" layoutInCell="1" allowOverlap="1" wp14:anchorId="7DD62675" wp14:editId="1B669B12">
+          <wp:anchor distT="0" distB="0" distL="114300" distR="114300" simplePos="0" relativeHeight="251771904" behindDoc="1" locked="0" layoutInCell="1" allowOverlap="1" wp14:anchorId="4C262DB1" wp14:editId="6BF74499">
             <wp:simplePos x="0" y="0"/>
-            <wp:positionH relativeFrom="page">
-              <wp:posOffset>1771650</wp:posOffset>
+            <wp:positionH relativeFrom="margin">
+              <wp:posOffset>960332</wp:posOffset>
             </wp:positionH>
             <wp:positionV relativeFrom="paragraph">
-              <wp:posOffset>389890</wp:posOffset>
+              <wp:posOffset>426933</wp:posOffset>
             </wp:positionV>
-            <wp:extent cx="4226560" cy="2838450"/>
-            <wp:effectExtent l="0" t="0" r="2540" b="0"/>
-            <wp:wrapSquare wrapText="bothSides"/>
-            <wp:docPr id="49" name="Image 49"/>
+            <wp:extent cx="3911145" cy="2692400"/>
+            <wp:effectExtent l="0" t="0" r="0" b="0"/>
+            <wp:wrapNone/>
+            <wp:docPr id="8" name="Image 8"/>
             <wp:cNvGraphicFramePr>
               <a:graphicFrameLocks xmlns:a="http://schemas.openxmlformats.org/drawingml/2006/main" noChangeAspect="1"/>
             </wp:cNvGraphicFramePr>
@@ -3077,7 +3079,7 @@
                     <pic:cNvPr id="1" name=""/>
                     <pic:cNvPicPr/>
                   </pic:nvPicPr>
-                  <pic:blipFill>
+                  <pic:blipFill rotWithShape="1">
                     <a:blip r:embed="rId13">
                       <a:extLst>
                         <a:ext uri="{28A0092B-C50C-407E-A947-70E740481C1C}">
@@ -3085,18 +3087,25 @@
                         </a:ext>
                       </a:extLst>
                     </a:blip>
-                    <a:stretch>
-                      <a:fillRect/>
-                    </a:stretch>
+                    <a:srcRect l="1265" t="1822" r="1328" b="1573"/>
+                    <a:stretch/>
                   </pic:blipFill>
-                  <pic:spPr>
+                  <pic:spPr bwMode="auto">
                     <a:xfrm>
                       <a:off x="0" y="0"/>
-                      <a:ext cx="4226560" cy="2838450"/>
+                      <a:ext cx="3915515" cy="2695408"/>
                     </a:xfrm>
                     <a:prstGeom prst="rect">
                       <a:avLst/>
                     </a:prstGeom>
+                    <a:ln>
+                      <a:noFill/>
+                    </a:ln>
+                    <a:extLst>
+                      <a:ext uri="{53640926-AAD7-44D8-BBD7-CCE9431645EC}">
+                        <a14:shadowObscured xmlns:a14="http://schemas.microsoft.com/office/drawing/2010/main"/>
+                      </a:ext>
+                    </a:extLst>
                   </pic:spPr>
                 </pic:pic>
               </a:graphicData>
@@ -3153,13 +3162,13 @@
           <w:lang w:val="de-CH"/>
         </w:rPr>
         <w:drawing>
-          <wp:anchor distT="0" distB="0" distL="114300" distR="114300" simplePos="0" relativeHeight="251739136" behindDoc="0" locked="0" layoutInCell="1" allowOverlap="1" wp14:anchorId="48E63CD3" wp14:editId="1838B937">
+          <wp:anchor distT="0" distB="0" distL="114300" distR="114300" simplePos="0" relativeHeight="251739136" behindDoc="0" locked="0" layoutInCell="1" allowOverlap="1" wp14:anchorId="48E63CD3" wp14:editId="37997C83">
             <wp:simplePos x="0" y="0"/>
             <wp:positionH relativeFrom="column">
-              <wp:posOffset>3895725</wp:posOffset>
+              <wp:posOffset>4505325</wp:posOffset>
             </wp:positionH>
             <wp:positionV relativeFrom="paragraph">
-              <wp:posOffset>332105</wp:posOffset>
+              <wp:posOffset>272415</wp:posOffset>
             </wp:positionV>
             <wp:extent cx="333375" cy="333375"/>
             <wp:effectExtent l="0" t="0" r="0" b="9525"/>
@@ -8459,23 +8468,23 @@
       <w:pPr>
         <w:pStyle w:val="Titre1"/>
       </w:pPr>
-      <w:bookmarkStart w:id="76" w:name="_Toc99348429"/>
-      <w:bookmarkStart w:id="77" w:name="_Toc100520116"/>
+      <w:bookmarkStart w:id="76" w:name="_Toc100520116"/>
+      <w:bookmarkStart w:id="77" w:name="_Toc99348429"/>
       <w:r>
         <w:lastRenderedPageBreak/>
         <w:t>Fenêtre Foncé</w:t>
       </w:r>
+      <w:bookmarkEnd w:id="76"/>
+    </w:p>
+    <w:p>
+      <w:pPr>
+        <w:pStyle w:val="Titre2"/>
+      </w:pPr>
+      <w:bookmarkStart w:id="78" w:name="_Toc100520117"/>
+      <w:r>
+        <w:t>Modifier la couleur de fond d’écran</w:t>
+      </w:r>
       <w:bookmarkEnd w:id="77"/>
-    </w:p>
-    <w:p>
-      <w:pPr>
-        <w:pStyle w:val="Titre2"/>
-      </w:pPr>
-      <w:bookmarkStart w:id="78" w:name="_Toc100520117"/>
-      <w:r>
-        <w:t>Modifier la couleur de fond d’écran</w:t>
-      </w:r>
-      <w:bookmarkEnd w:id="76"/>
       <w:bookmarkEnd w:id="78"/>
       <w:r>
         <w:t xml:space="preserve"> </w:t>
@@ -9223,6 +9232,7 @@
         <w:r>
           <w:rPr>
             <w:rStyle w:val="Lienhypertexte"/>
+            <w:noProof/>
             <w:webHidden/>
           </w:rPr>
           <w:t>4</w:t>
@@ -9288,6 +9298,7 @@
         <w:r>
           <w:rPr>
             <w:rStyle w:val="Lienhypertexte"/>
+            <w:noProof/>
             <w:webHidden/>
           </w:rPr>
           <w:t>5</w:t>
@@ -9353,6 +9364,7 @@
         <w:r>
           <w:rPr>
             <w:rStyle w:val="Lienhypertexte"/>
+            <w:noProof/>
             <w:webHidden/>
           </w:rPr>
           <w:t>6</w:t>
@@ -9418,6 +9430,7 @@
         <w:r>
           <w:rPr>
             <w:rStyle w:val="Lienhypertexte"/>
+            <w:noProof/>
             <w:webHidden/>
           </w:rPr>
           <w:t>8</w:t>
@@ -9483,6 +9496,7 @@
         <w:r>
           <w:rPr>
             <w:rStyle w:val="Lienhypertexte"/>
+            <w:noProof/>
             <w:webHidden/>
           </w:rPr>
           <w:t>9</w:t>
@@ -9548,6 +9562,7 @@
         <w:r>
           <w:rPr>
             <w:rStyle w:val="Lienhypertexte"/>
+            <w:noProof/>
             <w:webHidden/>
           </w:rPr>
           <w:t>10</w:t>
@@ -9613,6 +9628,7 @@
         <w:r>
           <w:rPr>
             <w:rStyle w:val="Lienhypertexte"/>
+            <w:noProof/>
             <w:webHidden/>
           </w:rPr>
           <w:t>11</w:t>
@@ -9678,6 +9694,7 @@
         <w:r>
           <w:rPr>
             <w:rStyle w:val="Lienhypertexte"/>
+            <w:noProof/>
             <w:webHidden/>
           </w:rPr>
           <w:t>12</w:t>
@@ -9743,6 +9760,7 @@
         <w:r>
           <w:rPr>
             <w:rStyle w:val="Lienhypertexte"/>
+            <w:noProof/>
             <w:webHidden/>
           </w:rPr>
           <w:t>13</w:t>
@@ -9808,6 +9826,7 @@
         <w:r>
           <w:rPr>
             <w:rStyle w:val="Lienhypertexte"/>
+            <w:noProof/>
             <w:webHidden/>
           </w:rPr>
           <w:t>14</w:t>
@@ -9873,6 +9892,7 @@
         <w:r>
           <w:rPr>
             <w:rStyle w:val="Lienhypertexte"/>
+            <w:noProof/>
             <w:webHidden/>
           </w:rPr>
           <w:t>15</w:t>
@@ -9938,6 +9958,7 @@
         <w:r>
           <w:rPr>
             <w:rStyle w:val="Lienhypertexte"/>
+            <w:noProof/>
             <w:webHidden/>
           </w:rPr>
           <w:t>16</w:t>
@@ -10003,6 +10024,7 @@
         <w:r>
           <w:rPr>
             <w:rStyle w:val="Lienhypertexte"/>
+            <w:noProof/>
             <w:webHidden/>
           </w:rPr>
           <w:t>16</w:t>
@@ -10068,6 +10090,7 @@
         <w:r>
           <w:rPr>
             <w:rStyle w:val="Lienhypertexte"/>
+            <w:noProof/>
             <w:webHidden/>
           </w:rPr>
           <w:t>17</w:t>
@@ -10133,6 +10156,7 @@
         <w:r>
           <w:rPr>
             <w:rStyle w:val="Lienhypertexte"/>
+            <w:noProof/>
             <w:webHidden/>
           </w:rPr>
           <w:t>18</w:t>
@@ -10198,6 +10222,7 @@
         <w:r>
           <w:rPr>
             <w:rStyle w:val="Lienhypertexte"/>
+            <w:noProof/>
             <w:webHidden/>
           </w:rPr>
           <w:t>19</w:t>
@@ -10263,6 +10288,7 @@
         <w:r>
           <w:rPr>
             <w:rStyle w:val="Lienhypertexte"/>
+            <w:noProof/>
             <w:webHidden/>
           </w:rPr>
           <w:t>20</w:t>
@@ -10328,6 +10354,7 @@
         <w:r>
           <w:rPr>
             <w:rStyle w:val="Lienhypertexte"/>
+            <w:noProof/>
             <w:webHidden/>
           </w:rPr>
           <w:t>21</w:t>
@@ -13349,7 +13376,9 @@
   <w:rsids>
     <w:rsidRoot w:val="00AD1DEF"/>
     <w:rsid w:val="0001193B"/>
+    <w:rsid w:val="00081DA5"/>
     <w:rsid w:val="00190DB6"/>
+    <w:rsid w:val="002D4A42"/>
     <w:rsid w:val="002E30D9"/>
     <w:rsid w:val="00474042"/>
     <w:rsid w:val="004A7945"/>

</xml_diff>